<commit_message>
Made changes to the resume
</commit_message>
<xml_diff>
--- a/Resume_Manu Sreekumar.docx
+++ b/Resume_Manu Sreekumar.docx
@@ -33,24 +33,34 @@
     </w:p>
     <w:p>
       <w:pPr>
-        <w:spacing w:after="0" w:line="259" w:lineRule="auto"/>
+        <w:spacing w:after="0" w:line="240" w:lineRule="auto"/>
         <w:ind w:left="0" w:firstLine="0"/>
       </w:pPr>
       <w:r>
+        <w:rPr>
+          <w:sz w:val="22"/>
+        </w:rPr>
         <w:t xml:space="preserve">Chicago, IL – 60616 | 603-205-5986 | </w:t>
       </w:r>
       <w:r>
         <w:rPr>
           <w:color w:val="0000FF"/>
+          <w:sz w:val="22"/>
           <w:u w:val="single" w:color="0000FF"/>
         </w:rPr>
         <w:t>msreekumar@hawk.iit.edu</w:t>
       </w:r>
       <w:r>
+        <w:rPr>
+          <w:sz w:val="22"/>
+        </w:rPr>
         <w:t xml:space="preserve"> </w:t>
       </w:r>
       <w:hyperlink r:id="rId5">
         <w:r>
+          <w:rPr>
+            <w:sz w:val="22"/>
+          </w:rPr>
           <w:t xml:space="preserve">| </w:t>
         </w:r>
       </w:hyperlink>
@@ -58,6 +68,7 @@
         <w:r>
           <w:rPr>
             <w:rStyle w:val="Hyperlink"/>
+            <w:sz w:val="22"/>
           </w:rPr>
           <w:t>https://www.linkedin.com/in/manu-sreekumar</w:t>
         </w:r>
@@ -153,1067 +164,1153 @@
       </w:r>
     </w:p>
     <w:p>
+      <w:pPr>
+        <w:jc w:val="both"/>
+        <w:rPr>
+          <w:sz w:val="22"/>
+          <w:u w:color="000000"/>
+        </w:rPr>
+      </w:pPr>
       <w:r>
         <w:rPr>
           <w:b/>
+          <w:sz w:val="22"/>
           <w:u w:val="single" w:color="000000"/>
         </w:rPr>
         <w:t>SUMMARY</w:t>
       </w:r>
       <w:r>
-        <w:t xml:space="preserve">: Data science Graduate student with 5 years of professional Software Development experience in Banking and Financial Domain. Strong problem solving, public speaking and leadership skills with a </w:t>
-      </w:r>
-      <w:r>
-        <w:t>deep-rooted</w:t>
-      </w:r>
-      <w:r>
-        <w:t xml:space="preserve"> passion for data driven analytics. </w:t>
+        <w:rPr>
+          <w:sz w:val="22"/>
+        </w:rPr>
+        <w:t xml:space="preserve">: </w:t>
+      </w:r>
+      <w:r>
+        <w:rPr>
+          <w:sz w:val="22"/>
+          <w:u w:color="000000"/>
+        </w:rPr>
+        <w:t xml:space="preserve">Motivated Masters in Data science Student with 5+ years </w:t>
+      </w:r>
+      <w:r>
+        <w:rPr>
+          <w:sz w:val="22"/>
+          <w:u w:color="000000"/>
+        </w:rPr>
+        <w:t xml:space="preserve">of </w:t>
+      </w:r>
+      <w:r>
+        <w:rPr>
+          <w:sz w:val="22"/>
+          <w:u w:color="000000"/>
+        </w:rPr>
+        <w:t>experience developing automation software and quality assurance of mission critical financial software. Strong critical thinking, communication and leadership skills with a deep-rooted passion for data driven analytics.</w:t>
+      </w:r>
+      <w:r>
+        <w:rPr>
+          <w:sz w:val="22"/>
+          <w:u w:color="000000"/>
+        </w:rPr>
+        <w:t xml:space="preserve"> </w:t>
       </w:r>
     </w:p>
     <w:p>
       <w:pPr>
-        <w:spacing w:after="0" w:line="259" w:lineRule="auto"/>
-        <w:ind w:left="0" w:firstLine="0"/>
-      </w:pPr>
-      <w:r>
-        <w:t xml:space="preserve"> </w:t>
-      </w:r>
+        <w:jc w:val="both"/>
+        <w:rPr>
+          <w:sz w:val="22"/>
+          <w:u w:color="000000"/>
+        </w:rPr>
+      </w:pPr>
     </w:p>
     <w:p>
       <w:pPr>
         <w:pStyle w:val="Heading1"/>
         <w:spacing w:after="56"/>
         <w:ind w:left="-5"/>
-      </w:pPr>
-      <w:r>
+        <w:rPr>
+          <w:sz w:val="22"/>
+          <w:u w:val="none"/>
+        </w:rPr>
+      </w:pPr>
+      <w:r>
+        <w:rPr>
+          <w:sz w:val="22"/>
+        </w:rPr>
         <w:t>EDUCATION</w:t>
       </w:r>
       <w:r>
         <w:rPr>
+          <w:sz w:val="22"/>
           <w:u w:val="none"/>
         </w:rPr>
         <w:t xml:space="preserve"> </w:t>
+      </w:r>
+    </w:p>
+    <w:p/>
+    <w:p>
+      <w:pPr>
+        <w:spacing w:after="0" w:line="259" w:lineRule="auto"/>
+        <w:rPr>
+          <w:sz w:val="22"/>
+        </w:rPr>
+      </w:pPr>
+      <w:r>
+        <w:rPr>
+          <w:b/>
+          <w:sz w:val="22"/>
+        </w:rPr>
+        <w:t>Masters of Science: Data Science</w:t>
+      </w:r>
+      <w:r>
+        <w:rPr>
+          <w:b/>
+          <w:sz w:val="22"/>
+        </w:rPr>
+        <w:t xml:space="preserve">    </w:t>
+      </w:r>
+      <w:r>
+        <w:rPr>
+          <w:b/>
+          <w:sz w:val="22"/>
+        </w:rPr>
+        <w:tab/>
+      </w:r>
+      <w:r>
+        <w:rPr>
+          <w:sz w:val="22"/>
+        </w:rPr>
+        <w:t xml:space="preserve">Illinois Institute of Technology </w:t>
+      </w:r>
+      <w:r>
+        <w:rPr>
+          <w:sz w:val="22"/>
+        </w:rPr>
+        <w:tab/>
+        <w:t xml:space="preserve"> </w:t>
+      </w:r>
+      <w:r>
+        <w:rPr>
+          <w:sz w:val="22"/>
+        </w:rPr>
+        <w:tab/>
+        <w:t xml:space="preserve">            </w:t>
+      </w:r>
+      <w:r>
+        <w:rPr>
+          <w:sz w:val="22"/>
+        </w:rPr>
+        <w:tab/>
+        <w:t xml:space="preserve">         </w:t>
+      </w:r>
+      <w:r>
+        <w:rPr>
+          <w:sz w:val="22"/>
+        </w:rPr>
+        <w:t xml:space="preserve">Aug 2017 </w:t>
+      </w:r>
+      <w:r>
+        <w:rPr>
+          <w:sz w:val="22"/>
+        </w:rPr>
+        <w:t>–</w:t>
+      </w:r>
+      <w:r>
+        <w:rPr>
+          <w:sz w:val="22"/>
+        </w:rPr>
+        <w:t xml:space="preserve"> present</w:t>
       </w:r>
     </w:p>
     <w:p>
       <w:pPr>
         <w:spacing w:after="0" w:line="259" w:lineRule="auto"/>
-        <w:ind w:left="0" w:firstLine="0"/>
+        <w:rPr>
+          <w:sz w:val="22"/>
+        </w:rPr>
       </w:pPr>
       <w:r>
         <w:rPr>
           <w:b/>
-          <w:sz w:val="24"/>
-        </w:rPr>
-        <w:t xml:space="preserve"> </w:t>
+          <w:sz w:val="22"/>
+        </w:rPr>
+        <w:t xml:space="preserve">Bachelor of Technology: </w:t>
+      </w:r>
+      <w:r>
+        <w:rPr>
+          <w:b/>
+          <w:sz w:val="22"/>
+        </w:rPr>
+        <w:t xml:space="preserve">                       </w:t>
+      </w:r>
+      <w:r>
+        <w:rPr>
+          <w:sz w:val="22"/>
+        </w:rPr>
+        <w:t>Federal Institute of Science and Technology</w:t>
+      </w:r>
+      <w:r>
+        <w:rPr>
+          <w:sz w:val="22"/>
+        </w:rPr>
+        <w:t xml:space="preserve">    </w:t>
+      </w:r>
+      <w:r>
+        <w:rPr>
+          <w:sz w:val="22"/>
+        </w:rPr>
+        <w:tab/>
+        <w:t xml:space="preserve">         </w:t>
+      </w:r>
+      <w:r>
+        <w:rPr>
+          <w:sz w:val="22"/>
+        </w:rPr>
+        <w:t xml:space="preserve">Aug 2008 - Jun 2012 </w:t>
       </w:r>
     </w:p>
     <w:p>
       <w:pPr>
-        <w:numPr>
-          <w:ilvl w:val="0"/>
-          <w:numId w:val="1"/>
-        </w:numPr>
         <w:spacing w:after="0" w:line="259" w:lineRule="auto"/>
-        <w:ind w:hanging="360"/>
+        <w:rPr>
+          <w:sz w:val="22"/>
+        </w:rPr>
       </w:pPr>
       <w:r>
         <w:rPr>
           <w:b/>
-        </w:rPr>
-        <w:t>Masters of Science: Data Science</w:t>
-      </w:r>
-      <w:r>
-        <w:rPr>
-          <w:b/>
-        </w:rPr>
-        <w:tab/>
-      </w:r>
-      <w:r>
-        <w:rPr>
-          <w:b/>
-        </w:rPr>
-        <w:tab/>
-      </w:r>
-      <w:r>
-        <w:rPr>
-          <w:b/>
-        </w:rPr>
-        <w:tab/>
-      </w:r>
-      <w:r>
-        <w:rPr>
-          <w:b/>
-        </w:rPr>
-        <w:t xml:space="preserve">          </w:t>
-      </w:r>
-      <w:r>
-        <w:rPr>
-          <w:b/>
+          <w:sz w:val="22"/>
+        </w:rPr>
+        <w:t>Electrical and Electronics</w:t>
+      </w:r>
+      <w:r>
+        <w:rPr>
+          <w:sz w:val="22"/>
         </w:rPr>
         <w:tab/>
         <w:t xml:space="preserve"> </w:t>
       </w:r>
       <w:r>
         <w:rPr>
-          <w:b/>
+          <w:sz w:val="22"/>
         </w:rPr>
         <w:tab/>
         <w:t xml:space="preserve"> </w:t>
       </w:r>
       <w:r>
         <w:rPr>
-          <w:b/>
+          <w:sz w:val="22"/>
         </w:rPr>
         <w:tab/>
-        <w:t xml:space="preserve"> </w:t>
-      </w:r>
-      <w:r>
-        <w:rPr>
-          <w:b/>
-        </w:rPr>
-        <w:tab/>
-        <w:t xml:space="preserve"> </w:t>
-      </w:r>
-      <w:r>
-        <w:rPr>
-          <w:b/>
-        </w:rPr>
-        <w:tab/>
-        <w:t xml:space="preserve"> </w:t>
+        <w:t xml:space="preserve">      </w:t>
+      </w:r>
+      <w:r>
+        <w:rPr>
+          <w:sz w:val="22"/>
+        </w:rPr>
+        <w:t xml:space="preserve">                 </w:t>
       </w:r>
     </w:p>
     <w:p>
       <w:pPr>
+        <w:spacing w:after="0" w:line="259" w:lineRule="auto"/>
+        <w:rPr>
+          <w:sz w:val="22"/>
+        </w:rPr>
+      </w:pPr>
+    </w:p>
+    <w:p>
+      <w:pPr>
+        <w:pStyle w:val="Heading1"/>
+        <w:spacing w:after="56"/>
+        <w:ind w:left="-5"/>
+        <w:rPr>
+          <w:sz w:val="22"/>
+        </w:rPr>
+      </w:pPr>
+      <w:r>
+        <w:rPr>
+          <w:sz w:val="22"/>
+        </w:rPr>
+        <w:t>WORK EXPERIENCE</w:t>
+      </w:r>
+    </w:p>
+    <w:p/>
+    <w:p>
+      <w:pPr>
+        <w:pStyle w:val="Heading1"/>
+        <w:spacing w:after="56"/>
+        <w:ind w:left="-5"/>
+        <w:rPr>
+          <w:b w:val="0"/>
+          <w:sz w:val="22"/>
+        </w:rPr>
+      </w:pPr>
+      <w:r>
+        <w:rPr>
+          <w:sz w:val="22"/>
+          <w:u w:val="none"/>
+        </w:rPr>
+        <w:t>Tata Consultancy Services</w:t>
+      </w:r>
+      <w:r>
+        <w:rPr>
+          <w:sz w:val="22"/>
+          <w:u w:val="none"/>
+        </w:rPr>
+        <w:tab/>
+      </w:r>
+      <w:r>
+        <w:rPr>
+          <w:sz w:val="22"/>
+          <w:u w:val="none"/>
+        </w:rPr>
+        <w:tab/>
+      </w:r>
+      <w:r>
+        <w:rPr>
+          <w:b w:val="0"/>
+          <w:sz w:val="22"/>
+          <w:u w:val="none"/>
+        </w:rPr>
+        <w:t>Business</w:t>
+      </w:r>
+      <w:r>
+        <w:rPr>
+          <w:b w:val="0"/>
+          <w:sz w:val="22"/>
+          <w:u w:val="none"/>
+        </w:rPr>
+        <w:t xml:space="preserve"> Analyst, Automation Engineer</w:t>
+      </w:r>
+      <w:r>
+        <w:rPr>
+          <w:b w:val="0"/>
+          <w:sz w:val="22"/>
+          <w:u w:val="none"/>
+        </w:rPr>
+        <w:tab/>
+      </w:r>
+      <w:r>
+        <w:rPr>
+          <w:b w:val="0"/>
+          <w:sz w:val="22"/>
+          <w:u w:val="none"/>
+        </w:rPr>
+        <w:tab/>
+        <w:t xml:space="preserve">       Nov 2012 – May 2017</w:t>
+      </w:r>
+    </w:p>
+    <w:p>
+      <w:pPr>
+        <w:spacing w:after="0" w:line="259" w:lineRule="auto"/>
+        <w:rPr>
+          <w:sz w:val="22"/>
+        </w:rPr>
+      </w:pPr>
+      <w:r>
+        <w:rPr>
+          <w:sz w:val="22"/>
+        </w:rPr>
+        <w:t xml:space="preserve">  </w:t>
+      </w:r>
+    </w:p>
+    <w:p>
+      <w:pPr>
+        <w:pStyle w:val="Heading1"/>
+        <w:spacing w:after="94"/>
+        <w:ind w:left="-5"/>
+        <w:rPr>
+          <w:sz w:val="22"/>
+        </w:rPr>
+      </w:pPr>
+      <w:r>
+        <w:rPr>
+          <w:sz w:val="22"/>
+        </w:rPr>
+        <w:t>SKILL SET</w:t>
+      </w:r>
+      <w:r>
+        <w:rPr>
+          <w:sz w:val="22"/>
+          <w:u w:val="none"/>
+        </w:rPr>
+        <w:t xml:space="preserve"> </w:t>
+      </w:r>
+    </w:p>
+    <w:p>
+      <w:pPr>
         <w:tabs>
-          <w:tab w:val="center" w:pos="1717"/>
+          <w:tab w:val="center" w:pos="1440"/>
+          <w:tab w:val="center" w:pos="2970"/>
+        </w:tabs>
+        <w:ind w:left="3000" w:hanging="3000"/>
+        <w:rPr>
+          <w:sz w:val="22"/>
+        </w:rPr>
+      </w:pPr>
+      <w:r>
+        <w:rPr>
+          <w:b/>
+          <w:sz w:val="22"/>
+        </w:rPr>
+        <w:t>Languages</w:t>
+      </w:r>
+      <w:r>
+        <w:rPr>
+          <w:sz w:val="22"/>
+        </w:rPr>
+        <w:t>:</w:t>
+      </w:r>
+      <w:r>
+        <w:rPr>
+          <w:sz w:val="22"/>
+        </w:rPr>
+        <w:tab/>
+      </w:r>
+      <w:r>
+        <w:rPr>
+          <w:sz w:val="22"/>
+        </w:rPr>
+        <w:tab/>
+      </w:r>
+      <w:r>
+        <w:rPr>
+          <w:sz w:val="22"/>
+        </w:rPr>
+        <w:tab/>
+      </w:r>
+      <w:r>
+        <w:rPr>
+          <w:sz w:val="22"/>
+        </w:rPr>
+        <w:t xml:space="preserve">Expert in </w:t>
+      </w:r>
+      <w:r>
+        <w:rPr>
+          <w:sz w:val="22"/>
+        </w:rPr>
+        <w:t>Python, R</w:t>
+      </w:r>
+      <w:r>
+        <w:rPr>
+          <w:sz w:val="22"/>
+        </w:rPr>
+        <w:t xml:space="preserve"> and SQL. Proficient in </w:t>
+      </w:r>
+      <w:r>
+        <w:rPr>
+          <w:sz w:val="22"/>
+        </w:rPr>
+        <w:t>Scala, Java, C#</w:t>
+      </w:r>
+      <w:r>
+        <w:rPr>
+          <w:sz w:val="22"/>
+        </w:rPr>
+        <w:t>,</w:t>
+      </w:r>
+      <w:r>
+        <w:rPr>
+          <w:sz w:val="22"/>
+        </w:rPr>
+        <w:t xml:space="preserve"> C, C++. </w:t>
+      </w:r>
+    </w:p>
+    <w:p>
+      <w:pPr>
+        <w:tabs>
+          <w:tab w:val="center" w:pos="1440"/>
+          <w:tab w:val="center" w:pos="2970"/>
+        </w:tabs>
+        <w:ind w:left="3000" w:hanging="3000"/>
+        <w:rPr>
+          <w:sz w:val="22"/>
+        </w:rPr>
+      </w:pPr>
+      <w:r>
+        <w:rPr>
+          <w:b/>
+          <w:sz w:val="22"/>
+        </w:rPr>
+        <w:t>Databases:</w:t>
+      </w:r>
+      <w:r>
+        <w:rPr>
+          <w:sz w:val="22"/>
+        </w:rPr>
+        <w:t xml:space="preserve"> </w:t>
+      </w:r>
+      <w:r>
+        <w:rPr>
+          <w:sz w:val="22"/>
+        </w:rPr>
+        <w:tab/>
+      </w:r>
+      <w:r>
+        <w:rPr>
+          <w:sz w:val="22"/>
+        </w:rPr>
+        <w:t xml:space="preserve">                     </w:t>
+      </w:r>
+      <w:r>
+        <w:rPr>
+          <w:sz w:val="22"/>
+        </w:rPr>
+        <w:tab/>
+      </w:r>
+      <w:r>
+        <w:rPr>
+          <w:sz w:val="22"/>
+        </w:rPr>
+        <w:tab/>
+      </w:r>
+      <w:r>
+        <w:rPr>
+          <w:sz w:val="22"/>
+        </w:rPr>
+        <w:t xml:space="preserve">Expert in MySQL and PostgreSQL. Proficient in </w:t>
+      </w:r>
+      <w:r>
+        <w:rPr>
+          <w:sz w:val="22"/>
+        </w:rPr>
+        <w:t>HBase, MongoDB, Pig, Hive, Cassandr</w:t>
+      </w:r>
+      <w:r>
+        <w:rPr>
+          <w:sz w:val="22"/>
+        </w:rPr>
+        <w:t>a.</w:t>
+      </w:r>
+    </w:p>
+    <w:p>
+      <w:pPr>
+        <w:tabs>
+          <w:tab w:val="center" w:pos="1440"/>
+          <w:tab w:val="center" w:pos="2970"/>
+        </w:tabs>
+        <w:ind w:left="3000" w:hanging="3000"/>
+        <w:rPr>
+          <w:sz w:val="22"/>
+        </w:rPr>
+      </w:pPr>
+      <w:r>
+        <w:rPr>
+          <w:b/>
+          <w:sz w:val="22"/>
+        </w:rPr>
+        <w:t>Tools/Platforms</w:t>
+      </w:r>
+      <w:r>
+        <w:rPr>
+          <w:sz w:val="22"/>
+        </w:rPr>
+        <w:t>:</w:t>
+      </w:r>
+      <w:r>
+        <w:rPr>
+          <w:sz w:val="22"/>
+        </w:rPr>
+        <w:tab/>
+      </w:r>
+      <w:bookmarkStart w:id="0" w:name="_GoBack"/>
+      <w:bookmarkEnd w:id="0"/>
+      <w:r>
+        <w:rPr>
+          <w:sz w:val="22"/>
+        </w:rPr>
+        <w:tab/>
+        <w:t xml:space="preserve">Solid experience in </w:t>
+      </w:r>
+      <w:r>
+        <w:rPr>
+          <w:sz w:val="22"/>
+        </w:rPr>
+        <w:t>Microsoft Azure</w:t>
+      </w:r>
+      <w:r>
+        <w:rPr>
+          <w:sz w:val="22"/>
+        </w:rPr>
+        <w:t xml:space="preserve">, </w:t>
+      </w:r>
+      <w:r>
+        <w:rPr>
+          <w:sz w:val="22"/>
+        </w:rPr>
+        <w:t>HDFS,</w:t>
+      </w:r>
+      <w:r>
+        <w:rPr>
+          <w:sz w:val="22"/>
+        </w:rPr>
+        <w:t xml:space="preserve"> </w:t>
+      </w:r>
+      <w:r>
+        <w:rPr>
+          <w:sz w:val="22"/>
+        </w:rPr>
+        <w:t xml:space="preserve">Apache </w:t>
+      </w:r>
+      <w:r>
+        <w:rPr>
+          <w:sz w:val="22"/>
+        </w:rPr>
+        <w:t>Spark,</w:t>
+      </w:r>
+      <w:r>
+        <w:rPr>
+          <w:sz w:val="22"/>
+        </w:rPr>
+        <w:t xml:space="preserve"> </w:t>
+      </w:r>
+      <w:r>
+        <w:rPr>
+          <w:sz w:val="22"/>
+        </w:rPr>
+        <w:t>SAS</w:t>
+      </w:r>
+      <w:r>
+        <w:rPr>
+          <w:sz w:val="22"/>
+        </w:rPr>
+        <w:t>,</w:t>
+      </w:r>
+      <w:r>
+        <w:rPr>
+          <w:sz w:val="22"/>
+        </w:rPr>
+        <w:t xml:space="preserve"> </w:t>
+      </w:r>
+      <w:proofErr w:type="spellStart"/>
+      <w:r>
+        <w:rPr>
+          <w:sz w:val="22"/>
+        </w:rPr>
+        <w:t>Gephi</w:t>
+      </w:r>
+      <w:proofErr w:type="spellEnd"/>
+      <w:r>
+        <w:rPr>
+          <w:sz w:val="22"/>
+        </w:rPr>
+        <w:t>,</w:t>
+      </w:r>
+      <w:r>
+        <w:rPr>
+          <w:sz w:val="22"/>
+        </w:rPr>
+        <w:t xml:space="preserve"> </w:t>
+      </w:r>
+      <w:r>
+        <w:rPr>
+          <w:sz w:val="22"/>
+        </w:rPr>
+        <w:t>Tableau</w:t>
+      </w:r>
+    </w:p>
+    <w:p>
+      <w:pPr>
+        <w:tabs>
+          <w:tab w:val="center" w:pos="1440"/>
+          <w:tab w:val="center" w:pos="2970"/>
+        </w:tabs>
+        <w:ind w:left="3000" w:hanging="3000"/>
+        <w:rPr>
+          <w:sz w:val="22"/>
+        </w:rPr>
+      </w:pPr>
+    </w:p>
+    <w:p>
+      <w:pPr>
+        <w:pStyle w:val="Heading1"/>
+        <w:ind w:left="-5"/>
+        <w:rPr>
+          <w:sz w:val="22"/>
+          <w:u w:val="none"/>
+        </w:rPr>
+      </w:pPr>
+      <w:r>
+        <w:rPr>
+          <w:sz w:val="22"/>
+        </w:rPr>
+        <w:t>PROJECTS</w:t>
+      </w:r>
+      <w:r>
+        <w:rPr>
+          <w:sz w:val="22"/>
+          <w:u w:val="none"/>
+        </w:rPr>
+        <w:t xml:space="preserve"> </w:t>
+      </w:r>
+    </w:p>
+    <w:p>
+      <w:pPr>
+        <w:pStyle w:val="Heading1"/>
+        <w:ind w:left="-5"/>
+        <w:rPr>
+          <w:sz w:val="22"/>
+          <w:u w:val="none"/>
+        </w:rPr>
+      </w:pPr>
+      <w:r>
+        <w:rPr>
+          <w:sz w:val="22"/>
+        </w:rPr>
+        <w:tab/>
+      </w:r>
+    </w:p>
+    <w:p>
+      <w:pPr>
+        <w:spacing w:after="0" w:line="259" w:lineRule="auto"/>
+        <w:rPr>
+          <w:sz w:val="22"/>
+        </w:rPr>
+      </w:pPr>
+      <w:r>
+        <w:rPr>
+          <w:b/>
+          <w:sz w:val="22"/>
+        </w:rPr>
+        <w:t xml:space="preserve">Telecommunications </w:t>
+      </w:r>
+      <w:r>
+        <w:rPr>
+          <w:b/>
+          <w:sz w:val="22"/>
+        </w:rPr>
+        <w:t xml:space="preserve">Big </w:t>
+      </w:r>
+      <w:r>
+        <w:rPr>
+          <w:b/>
+          <w:sz w:val="22"/>
+        </w:rPr>
+        <w:t xml:space="preserve">Data Analysis, Illinois Institute of Technology                              </w:t>
+      </w:r>
+    </w:p>
+    <w:p>
+      <w:pPr>
+        <w:ind w:firstLine="0"/>
+        <w:rPr>
+          <w:sz w:val="22"/>
+        </w:rPr>
+      </w:pPr>
+      <w:r>
+        <w:rPr>
+          <w:sz w:val="22"/>
+        </w:rPr>
+        <w:t xml:space="preserve">Identified interaction patterns of key stations and demographics </w:t>
+      </w:r>
+      <w:r>
+        <w:rPr>
+          <w:sz w:val="22"/>
+        </w:rPr>
+        <w:t xml:space="preserve">in the city of Milan using Spark </w:t>
+      </w:r>
+      <w:proofErr w:type="spellStart"/>
+      <w:r>
+        <w:rPr>
+          <w:sz w:val="22"/>
+        </w:rPr>
+        <w:t>GraphX</w:t>
+      </w:r>
+      <w:proofErr w:type="spellEnd"/>
+      <w:r>
+        <w:rPr>
+          <w:sz w:val="22"/>
+        </w:rPr>
+        <w:t xml:space="preserve"> in Azure Platform </w:t>
+      </w:r>
+      <w:r>
+        <w:rPr>
+          <w:sz w:val="22"/>
+        </w:rPr>
+        <w:t xml:space="preserve">to upgrade the </w:t>
+      </w:r>
+      <w:r>
+        <w:rPr>
+          <w:sz w:val="22"/>
+        </w:rPr>
+        <w:t xml:space="preserve">current </w:t>
+      </w:r>
+      <w:r>
+        <w:rPr>
+          <w:sz w:val="22"/>
+        </w:rPr>
+        <w:t>infrastructure</w:t>
+      </w:r>
+      <w:r>
+        <w:rPr>
+          <w:sz w:val="22"/>
+        </w:rPr>
+        <w:t xml:space="preserve"> for</w:t>
+      </w:r>
+      <w:r>
+        <w:rPr>
+          <w:sz w:val="22"/>
+        </w:rPr>
+        <w:t xml:space="preserve"> business growt</w:t>
+      </w:r>
+      <w:r>
+        <w:rPr>
+          <w:sz w:val="22"/>
+        </w:rPr>
+        <w:t>h</w:t>
+      </w:r>
+    </w:p>
+    <w:p>
+      <w:pPr>
+        <w:ind w:firstLine="0"/>
+        <w:rPr>
+          <w:sz w:val="22"/>
+        </w:rPr>
+      </w:pPr>
+    </w:p>
+    <w:p>
+      <w:pPr>
+        <w:ind w:left="0" w:firstLine="0"/>
+        <w:rPr>
+          <w:sz w:val="22"/>
+        </w:rPr>
+      </w:pPr>
+      <w:r>
+        <w:rPr>
+          <w:b/>
+          <w:sz w:val="22"/>
+        </w:rPr>
+        <w:t>Public Safety Crime Analysis</w:t>
+      </w:r>
+      <w:r>
+        <w:rPr>
+          <w:b/>
+          <w:sz w:val="22"/>
+        </w:rPr>
+        <w:t>, Illinois Institute of Technology</w:t>
+      </w:r>
+      <w:r>
+        <w:rPr>
+          <w:b/>
+          <w:sz w:val="22"/>
+        </w:rPr>
+        <w:tab/>
+      </w:r>
+      <w:r>
+        <w:rPr>
+          <w:b/>
+          <w:sz w:val="22"/>
+        </w:rPr>
+        <w:tab/>
+      </w:r>
+      <w:r>
+        <w:rPr>
+          <w:b/>
+          <w:sz w:val="22"/>
+        </w:rPr>
+        <w:tab/>
+      </w:r>
+      <w:r>
+        <w:rPr>
+          <w:b/>
+          <w:sz w:val="22"/>
+        </w:rPr>
+        <w:tab/>
+        <w:t xml:space="preserve">       </w:t>
+      </w:r>
+    </w:p>
+    <w:p>
+      <w:pPr>
+        <w:rPr>
+          <w:sz w:val="22"/>
+        </w:rPr>
+      </w:pPr>
+      <w:r>
+        <w:rPr>
+          <w:sz w:val="22"/>
+        </w:rPr>
+        <w:t xml:space="preserve">Built Classification Model in R </w:t>
+      </w:r>
+      <w:r>
+        <w:rPr>
+          <w:sz w:val="22"/>
+        </w:rPr>
+        <w:t xml:space="preserve">using Logistic Regression </w:t>
+      </w:r>
+      <w:r>
+        <w:rPr>
+          <w:sz w:val="22"/>
+        </w:rPr>
+        <w:t>and Random Forests. B</w:t>
+      </w:r>
+      <w:r>
+        <w:rPr>
+          <w:sz w:val="22"/>
+        </w:rPr>
+        <w:t>uilt web app</w:t>
+      </w:r>
+      <w:r>
+        <w:rPr>
+          <w:sz w:val="22"/>
+        </w:rPr>
+        <w:t xml:space="preserve"> using R</w:t>
+      </w:r>
+      <w:r>
+        <w:rPr>
+          <w:sz w:val="22"/>
+        </w:rPr>
+        <w:t xml:space="preserve"> </w:t>
+      </w:r>
+      <w:r>
+        <w:rPr>
+          <w:sz w:val="22"/>
+        </w:rPr>
+        <w:t xml:space="preserve">Shiny </w:t>
+      </w:r>
+      <w:r>
+        <w:rPr>
+          <w:sz w:val="22"/>
+        </w:rPr>
+        <w:t>to</w:t>
+      </w:r>
+      <w:r>
+        <w:rPr>
+          <w:sz w:val="22"/>
+        </w:rPr>
+        <w:t xml:space="preserve"> </w:t>
+      </w:r>
+      <w:r>
+        <w:rPr>
+          <w:sz w:val="22"/>
+        </w:rPr>
+        <w:t>forecast</w:t>
+      </w:r>
+      <w:r>
+        <w:rPr>
+          <w:sz w:val="22"/>
+        </w:rPr>
+        <w:t xml:space="preserve"> criminal incident hotspots with 78% accuracy.</w:t>
+      </w:r>
+    </w:p>
+    <w:p>
+      <w:pPr>
+        <w:ind w:left="0" w:firstLine="0"/>
+        <w:rPr>
+          <w:sz w:val="22"/>
+        </w:rPr>
+      </w:pPr>
+    </w:p>
+    <w:p>
+      <w:pPr>
+        <w:rPr>
+          <w:sz w:val="22"/>
+        </w:rPr>
+      </w:pPr>
+      <w:r>
+        <w:rPr>
+          <w:b/>
+          <w:sz w:val="22"/>
+        </w:rPr>
+        <w:t>Fake News Identification in Reddit</w:t>
+      </w:r>
+      <w:r>
+        <w:rPr>
+          <w:b/>
+          <w:sz w:val="22"/>
+        </w:rPr>
+        <w:t>, Illinois Institute of Technology</w:t>
+      </w:r>
+      <w:r>
+        <w:rPr>
+          <w:b/>
+          <w:sz w:val="22"/>
+        </w:rPr>
+        <w:t xml:space="preserve">                                       </w:t>
+      </w:r>
+    </w:p>
+    <w:p>
+      <w:pPr>
+        <w:rPr>
+          <w:sz w:val="22"/>
+        </w:rPr>
+      </w:pPr>
+      <w:r>
+        <w:rPr>
+          <w:sz w:val="22"/>
+        </w:rPr>
+        <w:t>Created Prediction model to identify Fake News posts with 86% accuracy using text</w:t>
+      </w:r>
+      <w:r>
+        <w:rPr>
+          <w:sz w:val="22"/>
+        </w:rPr>
+        <w:t xml:space="preserve"> </w:t>
+      </w:r>
+      <w:r>
+        <w:rPr>
+          <w:sz w:val="22"/>
+        </w:rPr>
+        <w:t xml:space="preserve">mining </w:t>
+      </w:r>
+      <w:r>
+        <w:rPr>
+          <w:sz w:val="22"/>
+        </w:rPr>
+        <w:t>and network analysis.</w:t>
+      </w:r>
+      <w:r>
+        <w:rPr>
+          <w:sz w:val="22"/>
+        </w:rPr>
+        <w:t xml:space="preserve"> Employed</w:t>
+      </w:r>
+      <w:r>
+        <w:rPr>
+          <w:sz w:val="22"/>
+        </w:rPr>
+        <w:t xml:space="preserve"> </w:t>
+      </w:r>
+      <w:r>
+        <w:rPr>
+          <w:sz w:val="22"/>
+        </w:rPr>
+        <w:t xml:space="preserve">SVM </w:t>
+      </w:r>
+      <w:r>
+        <w:rPr>
+          <w:sz w:val="22"/>
+        </w:rPr>
+        <w:t>feature</w:t>
+      </w:r>
+      <w:r>
+        <w:rPr>
+          <w:sz w:val="22"/>
+        </w:rPr>
+        <w:t xml:space="preserve"> selection and </w:t>
+      </w:r>
+      <w:r>
+        <w:rPr>
+          <w:sz w:val="22"/>
+        </w:rPr>
+        <w:t>Naïve Bayes</w:t>
+      </w:r>
+      <w:r>
+        <w:rPr>
+          <w:sz w:val="22"/>
+        </w:rPr>
+        <w:t xml:space="preserve"> classification using Python Sci-Kit Learn.</w:t>
+      </w:r>
+    </w:p>
+    <w:p>
+      <w:pPr>
+        <w:rPr>
+          <w:sz w:val="22"/>
+        </w:rPr>
+      </w:pPr>
+    </w:p>
+    <w:p>
+      <w:pPr>
+        <w:rPr>
+          <w:sz w:val="22"/>
+        </w:rPr>
+      </w:pPr>
+      <w:r>
+        <w:rPr>
+          <w:b/>
+          <w:sz w:val="22"/>
+        </w:rPr>
+        <w:t>Hybrid Automation Framework, Tata Consultancy Services</w:t>
+      </w:r>
+      <w:r>
+        <w:rPr>
+          <w:b/>
+          <w:sz w:val="22"/>
+        </w:rPr>
+        <w:t xml:space="preserve"> </w:t>
+      </w:r>
+      <w:r>
+        <w:rPr>
+          <w:b/>
+          <w:sz w:val="22"/>
+        </w:rPr>
+        <w:tab/>
+      </w:r>
+      <w:r>
+        <w:rPr>
+          <w:b/>
+          <w:sz w:val="22"/>
+        </w:rPr>
+        <w:tab/>
+      </w:r>
+      <w:r>
+        <w:rPr>
+          <w:b/>
+          <w:sz w:val="22"/>
+        </w:rPr>
+        <w:tab/>
+      </w:r>
+      <w:r>
+        <w:rPr>
+          <w:b/>
+          <w:sz w:val="22"/>
+        </w:rPr>
+        <w:tab/>
+        <w:t xml:space="preserve">    </w:t>
+      </w:r>
+    </w:p>
+    <w:p>
+      <w:pPr>
+        <w:tabs>
+          <w:tab w:val="center" w:pos="2160"/>
           <w:tab w:val="center" w:pos="2881"/>
           <w:tab w:val="center" w:pos="3601"/>
           <w:tab w:val="center" w:pos="4321"/>
           <w:tab w:val="center" w:pos="5041"/>
           <w:tab w:val="center" w:pos="5761"/>
-          <w:tab w:val="center" w:pos="6481"/>
-          <w:tab w:val="center" w:pos="7201"/>
-          <w:tab w:val="center" w:pos="7922"/>
-          <w:tab w:val="right" w:pos="10318"/>
         </w:tabs>
-        <w:ind w:left="0" w:firstLine="0"/>
-      </w:pPr>
-      <w:r>
-        <w:rPr>
-          <w:rFonts w:ascii="Calibri" w:eastAsia="Calibri" w:hAnsi="Calibri" w:cs="Calibri"/>
-          <w:sz w:val="22"/>
-        </w:rPr>
-        <w:tab/>
-      </w:r>
-      <w:r>
-        <w:t xml:space="preserve">Illinois Institute of Technology </w:t>
-      </w:r>
-      <w:r>
-        <w:tab/>
-        <w:t xml:space="preserve"> </w:t>
-      </w:r>
-      <w:r>
-        <w:tab/>
-        <w:t xml:space="preserve"> </w:t>
-      </w:r>
-      <w:r>
-        <w:tab/>
-        <w:t xml:space="preserve"> </w:t>
-      </w:r>
-      <w:r>
-        <w:tab/>
-        <w:t xml:space="preserve"> </w:t>
-      </w:r>
-      <w:r>
-        <w:tab/>
-      </w:r>
-      <w:r>
-        <w:t xml:space="preserve">   </w:t>
-      </w:r>
-      <w:r>
-        <w:t>GPA: 3.</w:t>
-      </w:r>
-      <w:r>
-        <w:t>67</w:t>
-      </w:r>
-      <w:r>
-        <w:t xml:space="preserve"> </w:t>
-      </w:r>
-      <w:r>
-        <w:tab/>
-        <w:t xml:space="preserve"> </w:t>
-      </w:r>
-      <w:r>
-        <w:tab/>
-        <w:t xml:space="preserve"> </w:t>
-      </w:r>
-      <w:r>
-        <w:tab/>
-      </w:r>
-      <w:r>
-        <w:t xml:space="preserve">                                         </w:t>
-      </w:r>
-      <w:r>
-        <w:t xml:space="preserve">Aug 2017 - present </w:t>
+        <w:rPr>
+          <w:sz w:val="22"/>
+        </w:rPr>
+      </w:pPr>
+      <w:r>
+        <w:rPr>
+          <w:sz w:val="22"/>
+        </w:rPr>
+        <w:t xml:space="preserve">Successfully lead project team towards development of </w:t>
+      </w:r>
+      <w:r>
+        <w:rPr>
+          <w:sz w:val="22"/>
+        </w:rPr>
+        <w:t>GUI automation framework in Unified Functional Testing platform using VBA</w:t>
+      </w:r>
+      <w:r>
+        <w:rPr>
+          <w:sz w:val="22"/>
+        </w:rPr>
+        <w:t>. R</w:t>
+      </w:r>
+      <w:r>
+        <w:rPr>
+          <w:sz w:val="22"/>
+        </w:rPr>
+        <w:t>educed quality assurance costs for American express software releases by 30%.</w:t>
       </w:r>
     </w:p>
     <w:p>
       <w:pPr>
         <w:tabs>
-          <w:tab w:val="center" w:pos="1717"/>
+          <w:tab w:val="center" w:pos="2160"/>
           <w:tab w:val="center" w:pos="2881"/>
           <w:tab w:val="center" w:pos="3601"/>
           <w:tab w:val="center" w:pos="4321"/>
           <w:tab w:val="center" w:pos="5041"/>
           <w:tab w:val="center" w:pos="5761"/>
-          <w:tab w:val="center" w:pos="6481"/>
-          <w:tab w:val="center" w:pos="7201"/>
-          <w:tab w:val="center" w:pos="7922"/>
-          <w:tab w:val="right" w:pos="10318"/>
         </w:tabs>
-        <w:ind w:left="0" w:firstLine="0"/>
-      </w:pPr>
-    </w:p>
-    <w:p>
-      <w:pPr>
-        <w:numPr>
-          <w:ilvl w:val="0"/>
-          <w:numId w:val="1"/>
-        </w:numPr>
-        <w:spacing w:after="0" w:line="259" w:lineRule="auto"/>
-        <w:ind w:hanging="360"/>
-      </w:pPr>
-      <w:r>
-        <w:rPr>
-          <w:b/>
-        </w:rPr>
-        <w:t xml:space="preserve">Bachelor of Technology: Electrical and Electronics </w:t>
-      </w:r>
-    </w:p>
-    <w:p>
-      <w:pPr>
-        <w:tabs>
-          <w:tab w:val="center" w:pos="2135"/>
-          <w:tab w:val="center" w:pos="4321"/>
-          <w:tab w:val="center" w:pos="5563"/>
-          <w:tab w:val="center" w:pos="6481"/>
-          <w:tab w:val="center" w:pos="7201"/>
-          <w:tab w:val="center" w:pos="7922"/>
-          <w:tab w:val="center" w:pos="9089"/>
-        </w:tabs>
-        <w:ind w:left="0" w:firstLine="0"/>
-      </w:pPr>
-      <w:r>
-        <w:rPr>
-          <w:rFonts w:ascii="Calibri" w:eastAsia="Calibri" w:hAnsi="Calibri" w:cs="Calibri"/>
-          <w:sz w:val="22"/>
-        </w:rPr>
-        <w:tab/>
-      </w:r>
-      <w:r>
-        <w:t xml:space="preserve">Federal Institute of Science and </w:t>
-      </w:r>
-      <w:r>
-        <w:t xml:space="preserve">Technology </w:t>
-      </w:r>
-      <w:r>
-        <w:tab/>
-      </w:r>
-      <w:r>
-        <w:t xml:space="preserve"> </w:t>
-      </w:r>
-      <w:r>
-        <w:tab/>
-        <w:t xml:space="preserve">          </w:t>
-      </w:r>
-      <w:r>
-        <w:t>GPA:</w:t>
-      </w:r>
-      <w:r>
-        <w:t xml:space="preserve"> 3.5 </w:t>
-      </w:r>
-      <w:r>
-        <w:tab/>
-        <w:t xml:space="preserve"> </w:t>
-      </w:r>
-      <w:r>
-        <w:tab/>
-        <w:t xml:space="preserve"> </w:t>
-      </w:r>
-      <w:r>
-        <w:tab/>
-        <w:t xml:space="preserve"> </w:t>
-      </w:r>
-      <w:r>
-        <w:tab/>
-        <w:t xml:space="preserve">      </w:t>
-      </w:r>
-      <w:r>
-        <w:t xml:space="preserve">                 Aug 2008 - </w:t>
-      </w:r>
-      <w:r>
-        <w:t xml:space="preserve">June 2012 </w:t>
-      </w:r>
-    </w:p>
-    <w:p>
-      <w:pPr>
-        <w:spacing w:after="0" w:line="259" w:lineRule="auto"/>
-        <w:ind w:left="720" w:firstLine="0"/>
-      </w:pPr>
-      <w:r>
-        <w:t xml:space="preserve">  </w:t>
-      </w:r>
-    </w:p>
-    <w:p>
-      <w:pPr>
-        <w:pStyle w:val="Heading1"/>
-        <w:spacing w:after="94"/>
-        <w:ind w:left="-5"/>
-      </w:pPr>
-      <w:r>
-        <w:t>SKILL SET</w:t>
-      </w:r>
-      <w:r>
-        <w:rPr>
-          <w:u w:val="none"/>
-        </w:rPr>
-        <w:t xml:space="preserve"> </w:t>
-      </w:r>
-    </w:p>
-    <w:p>
-      <w:pPr>
-        <w:tabs>
-          <w:tab w:val="center" w:pos="1440"/>
-          <w:tab w:val="center" w:pos="4646"/>
-        </w:tabs>
-        <w:ind w:left="0" w:firstLine="0"/>
-      </w:pPr>
-      <w:r>
-        <w:rPr>
-          <w:b/>
-        </w:rPr>
-        <w:t>Languages</w:t>
-      </w:r>
-      <w:r>
-        <w:t xml:space="preserve">: </w:t>
-      </w:r>
-      <w:r>
-        <w:tab/>
-      </w:r>
-      <w:r>
-        <w:t xml:space="preserve">                                  </w:t>
-      </w:r>
-      <w:r>
-        <w:t>Python</w:t>
-      </w:r>
-      <w:r>
-        <w:t xml:space="preserve"> (</w:t>
-      </w:r>
-      <w:r>
-        <w:t xml:space="preserve">NumPy, SciPy, </w:t>
-      </w:r>
-      <w:r>
-        <w:t xml:space="preserve">NLTK, </w:t>
-      </w:r>
-      <w:r>
-        <w:t xml:space="preserve">pandas, </w:t>
-      </w:r>
-      <w:proofErr w:type="spellStart"/>
-      <w:r>
-        <w:t>scikit</w:t>
-      </w:r>
-      <w:proofErr w:type="spellEnd"/>
-      <w:r>
-        <w:t>-learn</w:t>
-      </w:r>
-      <w:r>
-        <w:t>)</w:t>
-      </w:r>
-      <w:r>
-        <w:t>, R</w:t>
-      </w:r>
-      <w:r>
-        <w:t xml:space="preserve"> (</w:t>
-      </w:r>
-      <w:proofErr w:type="spellStart"/>
-      <w:r>
-        <w:t>dplyr</w:t>
-      </w:r>
-      <w:proofErr w:type="spellEnd"/>
-      <w:r>
-        <w:t xml:space="preserve">, ggplot2, caret), </w:t>
-      </w:r>
-      <w:r>
-        <w:t xml:space="preserve">Scala, </w:t>
-      </w:r>
-      <w:r>
-        <w:t xml:space="preserve">Java, </w:t>
-      </w:r>
-      <w:r>
-        <w:t xml:space="preserve">C#, </w:t>
-      </w:r>
-      <w:r>
-        <w:t xml:space="preserve">Scala, </w:t>
-      </w:r>
-      <w:r>
-        <w:t xml:space="preserve">SQL, </w:t>
-      </w:r>
-      <w:r>
-        <w:t xml:space="preserve">VBA, </w:t>
-      </w:r>
-      <w:r>
-        <w:t>C, C++</w:t>
-      </w:r>
-      <w:r>
-        <w:t>.</w:t>
-      </w:r>
-    </w:p>
-    <w:p>
-      <w:pPr>
-        <w:tabs>
-          <w:tab w:val="center" w:pos="1440"/>
-          <w:tab w:val="center" w:pos="3853"/>
-        </w:tabs>
-        <w:ind w:left="0" w:firstLine="0"/>
-      </w:pPr>
-      <w:r>
-        <w:rPr>
-          <w:b/>
-        </w:rPr>
-        <w:t>Databases:</w:t>
-      </w:r>
-      <w:r>
-        <w:t xml:space="preserve"> </w:t>
-      </w:r>
-      <w:r>
-        <w:tab/>
-        <w:t xml:space="preserve">                                  </w:t>
-      </w:r>
-      <w:r>
-        <w:t xml:space="preserve">Ambari, </w:t>
-      </w:r>
-      <w:r>
-        <w:t>Apache Hadoop</w:t>
-      </w:r>
-      <w:r>
-        <w:t xml:space="preserve">, </w:t>
-      </w:r>
-      <w:r>
-        <w:t xml:space="preserve">MapReduce, </w:t>
-      </w:r>
-      <w:r>
-        <w:t xml:space="preserve">HBase, </w:t>
-      </w:r>
-      <w:r>
-        <w:t>MongoDB</w:t>
-      </w:r>
-      <w:r>
-        <w:t>, Pig, Hive, Cassandra, MySQL</w:t>
-      </w:r>
-      <w:r>
-        <w:t>, PostgreSQL</w:t>
-      </w:r>
-      <w:r>
-        <w:t>.</w:t>
-      </w:r>
-    </w:p>
-    <w:p>
-      <w:pPr>
-        <w:tabs>
-          <w:tab w:val="center" w:pos="1440"/>
-          <w:tab w:val="center" w:pos="4136"/>
-        </w:tabs>
-        <w:ind w:left="0" w:firstLine="0"/>
-      </w:pPr>
-      <w:r>
-        <w:rPr>
-          <w:b/>
-        </w:rPr>
-        <w:t>Tools/Platforms</w:t>
-      </w:r>
-      <w:r>
-        <w:t xml:space="preserve">: </w:t>
-      </w:r>
-      <w:r>
-        <w:tab/>
-        <w:t xml:space="preserve"> </w:t>
-      </w:r>
-      <w:r>
-        <w:t xml:space="preserve">                       </w:t>
-      </w:r>
-      <w:r>
-        <w:t>Microsoft Azure</w:t>
-      </w:r>
-      <w:r>
-        <w:t xml:space="preserve">, </w:t>
-      </w:r>
-      <w:r>
-        <w:t>HDFS,</w:t>
-      </w:r>
-      <w:r>
-        <w:t xml:space="preserve"> Spark, </w:t>
-      </w:r>
-      <w:proofErr w:type="spellStart"/>
-      <w:r>
-        <w:t>GraphX</w:t>
-      </w:r>
-      <w:proofErr w:type="spellEnd"/>
-      <w:r>
-        <w:t>,</w:t>
-      </w:r>
-      <w:r>
-        <w:t xml:space="preserve"> </w:t>
-      </w:r>
-      <w:r>
-        <w:t xml:space="preserve">MATLAB, </w:t>
-      </w:r>
-      <w:r>
-        <w:t xml:space="preserve">MS Excel, </w:t>
-      </w:r>
-      <w:r>
-        <w:t xml:space="preserve">MS PowerPoint, </w:t>
-      </w:r>
-      <w:proofErr w:type="spellStart"/>
-      <w:r>
-        <w:t>Gephi</w:t>
-      </w:r>
-      <w:proofErr w:type="spellEnd"/>
-      <w:r>
-        <w:t>,</w:t>
-      </w:r>
-      <w:r>
-        <w:t xml:space="preserve"> </w:t>
-      </w:r>
-      <w:r>
-        <w:t>Tableau</w:t>
-      </w:r>
-      <w:r>
-        <w:t>.</w:t>
-      </w:r>
-    </w:p>
-    <w:p>
-      <w:pPr>
-        <w:spacing w:after="0"/>
-        <w:ind w:left="0" w:firstLine="0"/>
-      </w:pPr>
-      <w:r>
-        <w:rPr>
-          <w:b/>
-        </w:rPr>
-        <w:t>Certifications</w:t>
-      </w:r>
-      <w:r>
-        <w:rPr>
-          <w:b/>
-        </w:rPr>
-        <w:t>:</w:t>
-      </w:r>
-      <w:r>
-        <w:t xml:space="preserve"> </w:t>
-      </w:r>
-      <w:r>
-        <w:tab/>
-        <w:t xml:space="preserve"> </w:t>
-      </w:r>
-      <w:r>
-        <w:tab/>
-      </w:r>
-      <w:r>
-        <w:t xml:space="preserve">Competent </w:t>
-      </w:r>
-      <w:r>
-        <w:t>Communicator and</w:t>
-      </w:r>
-      <w:r>
-        <w:t xml:space="preserve"> </w:t>
-      </w:r>
-      <w:r>
-        <w:t>Leader Certifications</w:t>
-      </w:r>
-      <w:r>
-        <w:t xml:space="preserve"> - </w:t>
-      </w:r>
-      <w:r>
-        <w:t>Toastmaste</w:t>
-      </w:r>
-      <w:r>
-        <w:t>rs International.</w:t>
-      </w:r>
-    </w:p>
-    <w:p>
-      <w:pPr>
-        <w:spacing w:after="0"/>
-        <w:ind w:left="2160" w:hanging="2160"/>
-      </w:pPr>
-      <w:r>
-        <w:rPr>
-          <w:b/>
-        </w:rPr>
-        <w:t>Other:</w:t>
-      </w:r>
-      <w:r>
-        <w:tab/>
-      </w:r>
-      <w:r>
-        <w:t xml:space="preserve">Expertise in </w:t>
-      </w:r>
-      <w:r>
-        <w:t xml:space="preserve">Frequentist and </w:t>
-      </w:r>
-      <w:r>
-        <w:t xml:space="preserve">Bayesian </w:t>
-      </w:r>
-      <w:r>
-        <w:t>Statistics</w:t>
-      </w:r>
-      <w:r>
-        <w:t>,</w:t>
-      </w:r>
-      <w:r>
-        <w:t xml:space="preserve"> </w:t>
-      </w:r>
-      <w:r>
-        <w:t xml:space="preserve">Predictive Analytics, </w:t>
-      </w:r>
-      <w:r>
-        <w:t>Machine learning</w:t>
-      </w:r>
-      <w:r>
-        <w:t xml:space="preserve"> </w:t>
-      </w:r>
-      <w:r>
-        <w:t xml:space="preserve">models </w:t>
-      </w:r>
-      <w:r>
-        <w:t>and Algorithm Optimization</w:t>
-      </w:r>
-    </w:p>
-    <w:p>
-      <w:pPr>
-        <w:spacing w:after="0"/>
-        <w:ind w:left="1440" w:firstLine="720"/>
-      </w:pPr>
-    </w:p>
-    <w:p>
-      <w:pPr>
-        <w:pStyle w:val="Heading1"/>
-        <w:ind w:left="-5"/>
-        <w:rPr>
-          <w:u w:val="none"/>
-        </w:rPr>
-      </w:pPr>
-      <w:r>
-        <w:t>ACADEMIC PROJECTS</w:t>
-      </w:r>
-      <w:r>
-        <w:rPr>
-          <w:u w:val="none"/>
-        </w:rPr>
-        <w:t xml:space="preserve"> </w:t>
-      </w:r>
-    </w:p>
-    <w:p/>
-    <w:p>
-      <w:pPr>
-        <w:spacing w:after="0" w:line="259" w:lineRule="auto"/>
-      </w:pPr>
-      <w:r>
-        <w:rPr>
-          <w:b/>
-        </w:rPr>
-        <w:t>Loan Default Prediction Using Logistic Regression</w:t>
-      </w:r>
-      <w:r>
-        <w:rPr>
-          <w:b/>
-        </w:rPr>
-        <w:t xml:space="preserve">, Illinois Institute of Technology                                                                                 </w:t>
-      </w:r>
-      <w:r>
-        <w:t xml:space="preserve">Aug 2017 – Dec 2017     </w:t>
-      </w:r>
-    </w:p>
-    <w:p>
-      <w:pPr>
-        <w:pStyle w:val="ListParagraph"/>
-        <w:numPr>
-          <w:ilvl w:val="0"/>
-          <w:numId w:val="10"/>
-        </w:numPr>
-      </w:pPr>
-      <w:r>
-        <w:t>Developed an advanced predictive model for providing the loan eligibility criteria using Logistic Regression and Decision Trees.</w:t>
-      </w:r>
-    </w:p>
-    <w:p>
-      <w:pPr>
-        <w:pStyle w:val="ListParagraph"/>
-        <w:numPr>
-          <w:ilvl w:val="0"/>
-          <w:numId w:val="10"/>
-        </w:numPr>
-      </w:pPr>
-      <w:r>
-        <w:t>R packages were employed to carry out data exploration, cleaning, training, testing and comparing KPIs of the models.</w:t>
-      </w:r>
-    </w:p>
-    <w:p>
-      <w:pPr>
-        <w:pStyle w:val="ListParagraph"/>
-        <w:tabs>
-          <w:tab w:val="left" w:pos="7780"/>
-        </w:tabs>
-        <w:ind w:firstLine="0"/>
-      </w:pPr>
-      <w:r>
-        <w:tab/>
-      </w:r>
-    </w:p>
-    <w:p>
-      <w:pPr>
-        <w:spacing w:after="0" w:line="259" w:lineRule="auto"/>
-      </w:pPr>
-      <w:r>
-        <w:rPr>
-          <w:b/>
-        </w:rPr>
-        <w:t xml:space="preserve">Telecommunications Data Analysis using Spark </w:t>
-      </w:r>
-      <w:proofErr w:type="spellStart"/>
-      <w:r>
-        <w:rPr>
-          <w:b/>
-        </w:rPr>
-        <w:t>GraphX</w:t>
-      </w:r>
-      <w:proofErr w:type="spellEnd"/>
-      <w:r>
-        <w:rPr>
-          <w:b/>
-        </w:rPr>
-        <w:t xml:space="preserve">, Illinois Institute of Technology                                                                       </w:t>
-      </w:r>
-      <w:r>
-        <w:t xml:space="preserve">Aug 2017 – Dec 2017 </w:t>
-      </w:r>
-    </w:p>
-    <w:p>
-      <w:pPr>
-        <w:pStyle w:val="ListParagraph"/>
-        <w:numPr>
-          <w:ilvl w:val="0"/>
-          <w:numId w:val="11"/>
-        </w:numPr>
-      </w:pPr>
-      <w:r>
-        <w:t xml:space="preserve">Build Graph for analyzing interaction strength using Spark </w:t>
-      </w:r>
-      <w:proofErr w:type="spellStart"/>
-      <w:r>
-        <w:t>GraphX</w:t>
-      </w:r>
-      <w:proofErr w:type="spellEnd"/>
-      <w:r>
-        <w:t xml:space="preserve"> in Microsoft Azure platform for the city of Milan.</w:t>
-      </w:r>
-    </w:p>
-    <w:p>
-      <w:pPr>
-        <w:pStyle w:val="ListParagraph"/>
-        <w:numPr>
-          <w:ilvl w:val="0"/>
-          <w:numId w:val="11"/>
-        </w:numPr>
-      </w:pPr>
-      <w:r>
-        <w:t>Implemented various graph operations like Page Rank, Aggregated Messages and Pregel API to identify key stations and interaction patterns.</w:t>
-      </w:r>
-    </w:p>
-    <w:p>
-      <w:pPr>
-        <w:tabs>
-          <w:tab w:val="left" w:pos="9440"/>
-        </w:tabs>
-        <w:ind w:left="0" w:firstLine="0"/>
-      </w:pPr>
-      <w:r>
-        <w:tab/>
-      </w:r>
-    </w:p>
-    <w:p>
-      <w:pPr>
-        <w:ind w:left="0" w:firstLine="0"/>
-      </w:pPr>
-      <w:r>
-        <w:rPr>
-          <w:b/>
-        </w:rPr>
-        <w:t>Public Safety Crime Analysis of Universities in Chicago Area</w:t>
-      </w:r>
-      <w:r>
-        <w:rPr>
-          <w:b/>
-        </w:rPr>
-        <w:t>, Illinois Institute of Technology</w:t>
-      </w:r>
-      <w:r>
-        <w:rPr>
-          <w:b/>
-        </w:rPr>
-        <w:tab/>
-      </w:r>
-      <w:r>
-        <w:rPr>
-          <w:b/>
-        </w:rPr>
-        <w:tab/>
-      </w:r>
-      <w:r>
-        <w:rPr>
-          <w:b/>
-        </w:rPr>
-        <w:tab/>
-      </w:r>
-      <w:r>
-        <w:rPr>
-          <w:b/>
-        </w:rPr>
-        <w:tab/>
-        <w:t xml:space="preserve">        </w:t>
-      </w:r>
-      <w:r>
-        <w:t>Jan 2018 –</w:t>
-      </w:r>
-      <w:r>
-        <w:t xml:space="preserve"> Apr</w:t>
-      </w:r>
-      <w:r>
-        <w:t xml:space="preserve"> 2018</w:t>
-      </w:r>
-      <w:r>
-        <w:t xml:space="preserve"> </w:t>
-      </w:r>
-    </w:p>
-    <w:p>
-      <w:pPr>
-        <w:pStyle w:val="ListParagraph"/>
-        <w:numPr>
-          <w:ilvl w:val="0"/>
-          <w:numId w:val="12"/>
-        </w:numPr>
-      </w:pPr>
-      <w:r>
-        <w:t>Conducted an in-depth data exploration of public safety and weather data fo</w:t>
-      </w:r>
-      <w:r>
-        <w:t>r University of Chicago</w:t>
-      </w:r>
-      <w:r>
-        <w:t xml:space="preserve"> and IIT</w:t>
-      </w:r>
-      <w:bookmarkStart w:id="0" w:name="_GoBack"/>
-      <w:bookmarkEnd w:id="0"/>
-      <w:r>
-        <w:t xml:space="preserve"> for </w:t>
-      </w:r>
-      <w:r>
-        <w:t>three-year</w:t>
-      </w:r>
-      <w:r>
-        <w:t xml:space="preserve"> time period.</w:t>
-      </w:r>
-    </w:p>
-    <w:p>
-      <w:pPr>
-        <w:pStyle w:val="ListParagraph"/>
-        <w:numPr>
-          <w:ilvl w:val="0"/>
-          <w:numId w:val="12"/>
-        </w:numPr>
-      </w:pPr>
-      <w:r>
-        <w:t>Studied the patterns of incidents with campus location, time and weather using Naïve Bayes and Decision Tree Prediction modelling.</w:t>
-      </w:r>
-    </w:p>
-    <w:p>
-      <w:pPr>
-        <w:pStyle w:val="ListParagraph"/>
-        <w:numPr>
-          <w:ilvl w:val="0"/>
-          <w:numId w:val="12"/>
-        </w:numPr>
-      </w:pPr>
-      <w:r>
-        <w:t xml:space="preserve">Employed </w:t>
-      </w:r>
-      <w:r>
-        <w:t>R for web scraping, data munging and performed advanced visualizations to plot crime density of campus and surrounding areas.</w:t>
-      </w:r>
-    </w:p>
-    <w:p>
-      <w:pPr>
-        <w:pStyle w:val="ListParagraph"/>
-        <w:ind w:firstLine="0"/>
-      </w:pPr>
-    </w:p>
-    <w:p>
-      <w:r>
-        <w:rPr>
-          <w:b/>
-        </w:rPr>
-        <w:t>Fake News Identification in Reddit Platform</w:t>
-      </w:r>
-      <w:r>
-        <w:rPr>
-          <w:b/>
-        </w:rPr>
-        <w:t>, Illinois Institute of Technology</w:t>
-      </w:r>
-      <w:r>
-        <w:rPr>
-          <w:b/>
-        </w:rPr>
-        <w:t xml:space="preserve">                                                                                              </w:t>
-      </w:r>
-      <w:r>
-        <w:t>Jan 20</w:t>
-      </w:r>
-      <w:r>
-        <w:t>18</w:t>
-      </w:r>
-      <w:r>
-        <w:t xml:space="preserve"> – Apr 201</w:t>
-      </w:r>
-      <w:r>
-        <w:t>8</w:t>
-      </w:r>
-    </w:p>
-    <w:p>
-      <w:pPr>
-        <w:pStyle w:val="ListParagraph"/>
-        <w:numPr>
-          <w:ilvl w:val="0"/>
-          <w:numId w:val="14"/>
-        </w:numPr>
-      </w:pPr>
-      <w:r>
-        <w:t>Conducted social network analysis of Reddit Posts to understand the key characteristics of fake news propagation.</w:t>
-      </w:r>
-    </w:p>
-    <w:p>
-      <w:pPr>
-        <w:pStyle w:val="ListParagraph"/>
-        <w:numPr>
-          <w:ilvl w:val="0"/>
-          <w:numId w:val="14"/>
-        </w:numPr>
-      </w:pPr>
-      <w:r>
-        <w:t xml:space="preserve">Extracted user karma points, activities, subreddits, comments, upvotes and relevant </w:t>
-      </w:r>
-      <w:r>
-        <w:t xml:space="preserve">posts </w:t>
-      </w:r>
-      <w:r>
-        <w:t>information using Reddit PRAW Python API.</w:t>
-      </w:r>
-    </w:p>
-    <w:p>
-      <w:pPr>
-        <w:pStyle w:val="ListParagraph"/>
-        <w:numPr>
-          <w:ilvl w:val="0"/>
-          <w:numId w:val="14"/>
-        </w:numPr>
-      </w:pPr>
-      <w:r>
-        <w:t>Performed natural language processing and classification of texts using NLTK, and prediction models of relevant features using Python packages.</w:t>
-      </w:r>
-    </w:p>
-    <w:p>
-      <w:pPr>
-        <w:spacing w:after="0" w:line="259" w:lineRule="auto"/>
-        <w:ind w:left="0" w:firstLine="0"/>
-      </w:pPr>
-    </w:p>
-    <w:p>
-      <w:pPr>
-        <w:spacing w:after="0" w:line="259" w:lineRule="auto"/>
-        <w:ind w:left="-5"/>
-      </w:pPr>
-      <w:r>
-        <w:rPr>
-          <w:b/>
-          <w:u w:val="single" w:color="000000"/>
-        </w:rPr>
-        <w:t>WORK EXPERIENCE</w:t>
-      </w:r>
-    </w:p>
-    <w:p>
-      <w:pPr>
-        <w:tabs>
-          <w:tab w:val="center" w:pos="3601"/>
-          <w:tab w:val="center" w:pos="4321"/>
-          <w:tab w:val="center" w:pos="5041"/>
-          <w:tab w:val="center" w:pos="5761"/>
-          <w:tab w:val="center" w:pos="6481"/>
-          <w:tab w:val="center" w:pos="7201"/>
-          <w:tab w:val="center" w:pos="7922"/>
-          <w:tab w:val="center" w:pos="8642"/>
-        </w:tabs>
-        <w:ind w:left="0" w:firstLine="0"/>
-      </w:pPr>
-    </w:p>
-    <w:p>
-      <w:pPr>
-        <w:tabs>
-          <w:tab w:val="center" w:pos="3601"/>
-          <w:tab w:val="center" w:pos="4321"/>
-          <w:tab w:val="center" w:pos="5041"/>
-          <w:tab w:val="center" w:pos="5761"/>
-          <w:tab w:val="center" w:pos="6481"/>
-          <w:tab w:val="center" w:pos="7201"/>
-          <w:tab w:val="center" w:pos="7922"/>
-          <w:tab w:val="center" w:pos="8642"/>
-        </w:tabs>
-        <w:ind w:left="0" w:firstLine="0"/>
-      </w:pPr>
-      <w:r>
-        <w:t xml:space="preserve">Tata Consultancy Services, Kochi, India  </w:t>
-      </w:r>
-      <w:r>
-        <w:tab/>
-        <w:t xml:space="preserve"> </w:t>
-      </w:r>
-      <w:r>
-        <w:tab/>
-        <w:t xml:space="preserve"> </w:t>
-      </w:r>
-      <w:r>
-        <w:tab/>
-        <w:t xml:space="preserve"> </w:t>
-      </w:r>
-      <w:r>
-        <w:tab/>
-        <w:t xml:space="preserve"> </w:t>
-      </w:r>
-      <w:r>
-        <w:tab/>
-        <w:t xml:space="preserve"> </w:t>
-      </w:r>
-      <w:r>
-        <w:tab/>
-        <w:t xml:space="preserve"> </w:t>
-      </w:r>
-      <w:r>
-        <w:tab/>
-        <w:t xml:space="preserve"> </w:t>
-      </w:r>
-      <w:r>
-        <w:tab/>
-        <w:t xml:space="preserve">     </w:t>
-      </w:r>
+        <w:rPr>
+          <w:sz w:val="22"/>
+        </w:rPr>
+      </w:pPr>
     </w:p>
     <w:p>
       <w:pPr>
@@ -1226,656 +1323,251 @@
           <w:tab w:val="center" w:pos="5761"/>
         </w:tabs>
         <w:ind w:left="0" w:firstLine="0"/>
-      </w:pPr>
-      <w:r>
-        <w:t xml:space="preserve">Banking and Finance </w:t>
-      </w:r>
-      <w:r>
-        <w:tab/>
-        <w:t xml:space="preserve"> </w:t>
-      </w:r>
-      <w:r>
-        <w:tab/>
-        <w:t xml:space="preserve"> </w:t>
-      </w:r>
-      <w:r>
-        <w:tab/>
-        <w:t xml:space="preserve"> </w:t>
-      </w:r>
-      <w:r>
-        <w:tab/>
-        <w:t xml:space="preserve"> </w:t>
-      </w:r>
-      <w:r>
-        <w:tab/>
-        <w:t xml:space="preserve"> </w:t>
-      </w:r>
-      <w:r>
-        <w:tab/>
-        <w:t xml:space="preserve"> </w:t>
-      </w:r>
+        <w:rPr>
+          <w:sz w:val="22"/>
+        </w:rPr>
+      </w:pPr>
     </w:p>
     <w:p>
       <w:pPr>
-        <w:tabs>
-          <w:tab w:val="center" w:pos="2160"/>
-          <w:tab w:val="center" w:pos="2881"/>
-          <w:tab w:val="center" w:pos="3601"/>
-          <w:tab w:val="center" w:pos="4321"/>
-          <w:tab w:val="center" w:pos="5041"/>
-          <w:tab w:val="center" w:pos="5761"/>
-        </w:tabs>
-        <w:ind w:left="0" w:firstLine="0"/>
-      </w:pPr>
+        <w:pStyle w:val="Heading1"/>
+        <w:ind w:left="-5"/>
+        <w:rPr>
+          <w:sz w:val="22"/>
+        </w:rPr>
+      </w:pPr>
+      <w:r>
+        <w:rPr>
+          <w:sz w:val="22"/>
+        </w:rPr>
+        <w:t>AWARDS AN</w:t>
+      </w:r>
+      <w:r>
+        <w:rPr>
+          <w:sz w:val="22"/>
+        </w:rPr>
+        <w:t>D CERTIFICATIONS</w:t>
+      </w:r>
     </w:p>
     <w:p>
       <w:pPr>
-        <w:ind w:left="360" w:hanging="360"/>
+        <w:spacing w:after="0" w:line="259" w:lineRule="auto"/>
+        <w:ind w:left="0" w:firstLine="0"/>
+        <w:rPr>
+          <w:sz w:val="22"/>
+        </w:rPr>
       </w:pPr>
       <w:r>
         <w:rPr>
           <w:b/>
-        </w:rPr>
-        <w:t xml:space="preserve">Software Analyst Lead </w:t>
-      </w:r>
-      <w:r>
-        <w:rPr>
-          <w:b/>
-        </w:rPr>
-        <w:tab/>
+          <w:sz w:val="22"/>
+        </w:rPr>
         <w:t xml:space="preserve"> </w:t>
-      </w:r>
-      <w:r>
-        <w:rPr>
-          <w:b/>
-        </w:rPr>
-        <w:tab/>
-        <w:t xml:space="preserve"> </w:t>
-      </w:r>
-      <w:r>
-        <w:rPr>
-          <w:b/>
-        </w:rPr>
-        <w:tab/>
-        <w:t xml:space="preserve"> </w:t>
-      </w:r>
-      <w:r>
-        <w:rPr>
-          <w:b/>
-        </w:rPr>
-        <w:tab/>
-        <w:t xml:space="preserve"> </w:t>
-      </w:r>
-      <w:r>
-        <w:rPr>
-          <w:b/>
-        </w:rPr>
-        <w:tab/>
-        <w:t xml:space="preserve"> </w:t>
-      </w:r>
-      <w:r>
-        <w:rPr>
-          <w:b/>
-        </w:rPr>
-        <w:tab/>
-        <w:t xml:space="preserve"> </w:t>
-      </w:r>
-      <w:r>
-        <w:rPr>
-          <w:b/>
-        </w:rPr>
-        <w:tab/>
-        <w:t xml:space="preserve"> </w:t>
-      </w:r>
-      <w:r>
-        <w:rPr>
-          <w:b/>
-        </w:rPr>
-        <w:tab/>
-        <w:t xml:space="preserve"> </w:t>
-      </w:r>
-      <w:r>
-        <w:rPr>
-          <w:b/>
-        </w:rPr>
-        <w:tab/>
-        <w:t xml:space="preserve"> </w:t>
-      </w:r>
-      <w:r>
-        <w:rPr>
-          <w:b/>
-        </w:rPr>
-        <w:tab/>
-        <w:t xml:space="preserve">       </w:t>
-      </w:r>
-      <w:r>
-        <w:t>Sep 2015 – July 2017</w:t>
       </w:r>
     </w:p>
     <w:p>
       <w:pPr>
-        <w:pStyle w:val="ListParagraph"/>
-        <w:numPr>
-          <w:ilvl w:val="0"/>
-          <w:numId w:val="7"/>
-        </w:numPr>
-      </w:pPr>
-      <w:r>
-        <w:t xml:space="preserve">Successfully </w:t>
-      </w:r>
-      <w:r>
-        <w:t>delivered</w:t>
-      </w:r>
-      <w:r>
-        <w:t xml:space="preserve"> </w:t>
-      </w:r>
-      <w:r>
-        <w:t>mission critical production enhancement</w:t>
-      </w:r>
-      <w:r>
-        <w:t xml:space="preserve">s </w:t>
-      </w:r>
-      <w:r>
-        <w:t xml:space="preserve">for </w:t>
+        <w:ind w:right="1624"/>
+        <w:rPr>
+          <w:sz w:val="22"/>
+        </w:rPr>
+      </w:pPr>
+      <w:r>
+        <w:rPr>
+          <w:sz w:val="22"/>
+        </w:rPr>
+        <w:t>“</w:t>
       </w:r>
       <w:r>
         <w:rPr>
           <w:b/>
-        </w:rPr>
-        <w:t xml:space="preserve">American Express </w:t>
-      </w:r>
-      <w:r>
-        <w:t>banking software</w:t>
-      </w:r>
-      <w:r>
-        <w:rPr>
-          <w:b/>
-        </w:rPr>
-        <w:t xml:space="preserve"> </w:t>
-      </w:r>
-      <w:r>
-        <w:t>with high quality.</w:t>
+          <w:sz w:val="22"/>
+        </w:rPr>
+        <w:t>Bravo award</w:t>
+      </w:r>
+      <w:r>
+        <w:rPr>
+          <w:sz w:val="22"/>
+        </w:rPr>
+        <w:t>” (For Outstanding Dedication</w:t>
+      </w:r>
+      <w:r>
+        <w:rPr>
+          <w:sz w:val="22"/>
+        </w:rPr>
+        <w:t xml:space="preserve"> and Service)</w:t>
+      </w:r>
+      <w:r>
+        <w:rPr>
+          <w:sz w:val="22"/>
+        </w:rPr>
+        <w:t xml:space="preserve">, American Express </w:t>
+      </w:r>
+      <w:r>
+        <w:rPr>
+          <w:sz w:val="22"/>
+        </w:rPr>
+        <w:t>Clients</w:t>
       </w:r>
     </w:p>
     <w:p>
       <w:pPr>
-        <w:pStyle w:val="ListParagraph"/>
-        <w:numPr>
-          <w:ilvl w:val="0"/>
-          <w:numId w:val="7"/>
-        </w:numPr>
-      </w:pPr>
-      <w:r>
-        <w:t>Drove the projects across various phas</w:t>
-      </w:r>
-      <w:r>
-        <w:t>es of software development lifecycle</w:t>
-      </w:r>
-      <w:r>
-        <w:t xml:space="preserve"> such as planning, design, implementation, release and support.</w:t>
+        <w:ind w:right="1624"/>
+        <w:rPr>
+          <w:sz w:val="22"/>
+        </w:rPr>
+      </w:pPr>
+      <w:r>
+        <w:rPr>
+          <w:sz w:val="22"/>
+        </w:rPr>
+        <w:t>“</w:t>
+      </w:r>
+      <w:r>
+        <w:rPr>
+          <w:b/>
+          <w:sz w:val="22"/>
+        </w:rPr>
+        <w:t>Competent Communicator and Leadership Certification</w:t>
+      </w:r>
+      <w:r>
+        <w:rPr>
+          <w:sz w:val="22"/>
+        </w:rPr>
+        <w:t>”, Toastmasters International</w:t>
       </w:r>
     </w:p>
     <w:p>
       <w:pPr>
-        <w:pStyle w:val="ListParagraph"/>
-        <w:numPr>
-          <w:ilvl w:val="0"/>
-          <w:numId w:val="7"/>
-        </w:numPr>
-      </w:pPr>
-      <w:r>
-        <w:rPr>
-          <w:b/>
-        </w:rPr>
-        <w:t>Trained</w:t>
-      </w:r>
-      <w:r>
-        <w:t xml:space="preserve"> over 50 in-house software engineers and </w:t>
-      </w:r>
-      <w:r>
-        <w:t>clients</w:t>
-      </w:r>
-      <w:r>
-        <w:t xml:space="preserve"> on </w:t>
-      </w:r>
-      <w:r>
-        <w:t>automation frameworks</w:t>
-      </w:r>
-      <w:r>
-        <w:t>, object-oriented languages</w:t>
-      </w:r>
-      <w:r>
-        <w:t xml:space="preserve"> and banking software platforms.</w:t>
-      </w:r>
+        <w:ind w:left="705" w:right="1624" w:firstLine="0"/>
+        <w:rPr>
+          <w:sz w:val="22"/>
+        </w:rPr>
+      </w:pPr>
     </w:p>
     <w:p>
       <w:pPr>
-        <w:pStyle w:val="ListParagraph"/>
-        <w:numPr>
-          <w:ilvl w:val="0"/>
-          <w:numId w:val="7"/>
-        </w:numPr>
-      </w:pPr>
-      <w:r>
-        <w:t xml:space="preserve">Represented the company in </w:t>
-      </w:r>
-      <w:r>
-        <w:t>decisive</w:t>
-      </w:r>
-      <w:r>
-        <w:t xml:space="preserve"> c</w:t>
-      </w:r>
-      <w:r>
-        <w:t xml:space="preserve">lient presentations </w:t>
-      </w:r>
-      <w:r>
-        <w:t>and coordinated with various stakeholders</w:t>
-      </w:r>
-      <w:r>
-        <w:t xml:space="preserve"> for improving the solutions.</w:t>
+        <w:pStyle w:val="Heading1"/>
+        <w:ind w:left="-5"/>
+        <w:rPr>
+          <w:sz w:val="22"/>
+        </w:rPr>
+      </w:pPr>
+      <w:r>
+        <w:rPr>
+          <w:sz w:val="22"/>
+        </w:rPr>
+        <w:t>ADDITIONAL DETAILS</w:t>
+      </w:r>
+      <w:r>
+        <w:rPr>
+          <w:sz w:val="22"/>
+          <w:u w:val="none"/>
+        </w:rPr>
+        <w:t xml:space="preserve"> </w:t>
       </w:r>
     </w:p>
     <w:p>
       <w:pPr>
-        <w:pStyle w:val="ListParagraph"/>
-        <w:numPr>
-          <w:ilvl w:val="0"/>
-          <w:numId w:val="7"/>
-        </w:numPr>
-      </w:pPr>
-      <w:r>
-        <w:t xml:space="preserve">Championed </w:t>
-      </w:r>
+        <w:spacing w:after="0" w:line="259" w:lineRule="auto"/>
+        <w:ind w:left="0" w:firstLine="0"/>
+        <w:rPr>
+          <w:sz w:val="22"/>
+        </w:rPr>
+      </w:pPr>
       <w:r>
         <w:rPr>
           <w:b/>
-        </w:rPr>
-        <w:t>Analytics driven</w:t>
-      </w:r>
-      <w:r>
-        <w:t xml:space="preserve"> business ideas</w:t>
-      </w:r>
-      <w:r>
-        <w:t xml:space="preserve"> and</w:t>
-      </w:r>
-      <w:r>
-        <w:t xml:space="preserve"> presented talk on </w:t>
-      </w:r>
-      <w:r>
-        <w:rPr>
-          <w:b/>
-        </w:rPr>
-        <w:t>Machine Learning</w:t>
-      </w:r>
-      <w:r>
-        <w:t xml:space="preserve"> at TCS Client Conference </w:t>
+          <w:sz w:val="22"/>
+        </w:rPr>
+        <w:t xml:space="preserve"> </w:t>
       </w:r>
     </w:p>
     <w:p>
       <w:pPr>
-        <w:spacing w:after="0" w:line="259" w:lineRule="auto"/>
-        <w:ind w:left="720" w:firstLine="0"/>
-      </w:pPr>
-      <w:r>
-        <w:t xml:space="preserve"> </w:t>
+        <w:ind w:right="691"/>
+        <w:rPr>
+          <w:sz w:val="22"/>
+        </w:rPr>
+      </w:pPr>
+      <w:r>
+        <w:rPr>
+          <w:b/>
+          <w:sz w:val="22"/>
+        </w:rPr>
+        <w:t xml:space="preserve">Past </w:t>
+      </w:r>
+      <w:r>
+        <w:rPr>
+          <w:b/>
+          <w:sz w:val="22"/>
+        </w:rPr>
+        <w:t>President of Toastmasters Club</w:t>
+      </w:r>
+      <w:r>
+        <w:rPr>
+          <w:sz w:val="22"/>
+        </w:rPr>
+        <w:t xml:space="preserve">, TCS Charter, Kochi. </w:t>
       </w:r>
     </w:p>
     <w:p>
       <w:pPr>
-        <w:spacing w:after="0" w:line="259" w:lineRule="auto"/>
+        <w:ind w:right="691"/>
+        <w:rPr>
+          <w:sz w:val="22"/>
+        </w:rPr>
       </w:pPr>
       <w:r>
         <w:rPr>
           <w:b/>
-        </w:rPr>
-        <w:t>Automation Engineer</w:t>
-      </w:r>
-      <w:r>
-        <w:t xml:space="preserve">                                                                                                                                                                                       Nov 2012 – Aug 2015</w:t>
-      </w:r>
-    </w:p>
-    <w:p>
-      <w:pPr>
-        <w:numPr>
-          <w:ilvl w:val="0"/>
-          <w:numId w:val="2"/>
-        </w:numPr>
-        <w:ind w:hanging="360"/>
-      </w:pPr>
-      <w:r>
-        <w:t xml:space="preserve">Designed and implemented </w:t>
+          <w:sz w:val="22"/>
+        </w:rPr>
+        <w:t xml:space="preserve">Acting and </w:t>
       </w:r>
       <w:r>
         <w:rPr>
           <w:b/>
-        </w:rPr>
-        <w:t xml:space="preserve">Hybrid automation framework </w:t>
-      </w:r>
-      <w:r>
-        <w:t>for mission critical banking functionalities</w:t>
-      </w:r>
-      <w:r>
-        <w:t>.</w:t>
-      </w:r>
-    </w:p>
-    <w:p>
-      <w:pPr>
-        <w:numPr>
-          <w:ilvl w:val="0"/>
-          <w:numId w:val="2"/>
-        </w:numPr>
-        <w:ind w:hanging="360"/>
-      </w:pPr>
-      <w:r>
-        <w:t xml:space="preserve">Reduced the operating and testing costs </w:t>
-      </w:r>
-      <w:r>
-        <w:t xml:space="preserve">by 50 </w:t>
-      </w:r>
-      <w:r>
-        <w:t>percent</w:t>
-      </w:r>
-      <w:r>
+          <w:sz w:val="22"/>
+        </w:rPr>
+        <w:t>Playwriting</w:t>
+      </w:r>
+      <w:r>
+        <w:rPr>
+          <w:b/>
+          <w:sz w:val="22"/>
+        </w:rPr>
         <w:t xml:space="preserve"> </w:t>
       </w:r>
       <w:r>
-        <w:t>through</w:t>
-      </w:r>
-      <w:r>
-        <w:t xml:space="preserve"> </w:t>
-      </w:r>
-      <w:r>
-        <w:t xml:space="preserve">successful </w:t>
-      </w:r>
-      <w:r>
-        <w:t>implementation</w:t>
-      </w:r>
-      <w:r>
-        <w:t xml:space="preserve"> </w:t>
-      </w:r>
-      <w:r>
-        <w:t>of automation solutions during production releases</w:t>
-      </w:r>
-      <w:r>
-        <w:t xml:space="preserve">. </w:t>
-      </w:r>
-    </w:p>
-    <w:p>
-      <w:pPr>
-        <w:numPr>
-          <w:ilvl w:val="0"/>
-          <w:numId w:val="2"/>
-        </w:numPr>
-        <w:ind w:hanging="360"/>
-      </w:pPr>
-      <w:r>
-        <w:t xml:space="preserve">Direct interaction with clients across the world to provide solutions using </w:t>
-      </w:r>
-      <w:r>
-        <w:rPr>
-          <w:b/>
-        </w:rPr>
-        <w:t>banking domain knowledge</w:t>
-      </w:r>
-      <w:r>
-        <w:t xml:space="preserve"> and </w:t>
-      </w:r>
-      <w:r>
-        <w:rPr>
-          <w:b/>
-        </w:rPr>
-        <w:t>automation expertise</w:t>
-      </w:r>
-      <w:r>
-        <w:rPr>
-          <w:b/>
-        </w:rPr>
-        <w:t>.</w:t>
-      </w:r>
-      <w:r>
-        <w:t xml:space="preserve"> </w:t>
-      </w:r>
-    </w:p>
-    <w:p>
-      <w:pPr>
-        <w:spacing w:after="0" w:line="259" w:lineRule="auto"/>
-        <w:ind w:left="0" w:firstLine="0"/>
-      </w:pPr>
-      <w:r>
-        <w:t xml:space="preserve"> </w:t>
-      </w:r>
-    </w:p>
-    <w:p>
-      <w:pPr>
-        <w:pStyle w:val="Heading1"/>
-        <w:ind w:left="-5"/>
-      </w:pPr>
-      <w:r>
-        <w:t>AWARDS AND RECOGNITIONS</w:t>
-      </w:r>
-      <w:r>
-        <w:rPr>
-          <w:u w:val="none"/>
-        </w:rPr>
-        <w:t xml:space="preserve"> </w:t>
-      </w:r>
-    </w:p>
-    <w:p>
-      <w:pPr>
-        <w:spacing w:after="0" w:line="259" w:lineRule="auto"/>
-        <w:ind w:left="0" w:firstLine="0"/>
-      </w:pPr>
-      <w:r>
-        <w:rPr>
-          <w:b/>
-        </w:rPr>
-        <w:t xml:space="preserve"> </w:t>
-      </w:r>
-    </w:p>
-    <w:p>
-      <w:pPr>
-        <w:numPr>
-          <w:ilvl w:val="0"/>
-          <w:numId w:val="4"/>
-        </w:numPr>
-        <w:ind w:right="1624" w:hanging="360"/>
-      </w:pPr>
-      <w:r>
-        <w:rPr>
-          <w:b/>
-        </w:rPr>
-        <w:t>Second prize</w:t>
-      </w:r>
-      <w:r>
-        <w:t xml:space="preserve"> in TCS – American Express Hackathon, Tata Consultancy Services – February 2016</w:t>
-      </w:r>
-    </w:p>
-    <w:p>
-      <w:pPr>
-        <w:numPr>
-          <w:ilvl w:val="0"/>
-          <w:numId w:val="4"/>
-        </w:numPr>
-        <w:ind w:right="1624" w:hanging="360"/>
-      </w:pPr>
-      <w:r>
-        <w:t>“</w:t>
-      </w:r>
-      <w:proofErr w:type="spellStart"/>
-      <w:r>
-        <w:rPr>
-          <w:b/>
-        </w:rPr>
-        <w:t>Maitree</w:t>
-      </w:r>
-      <w:proofErr w:type="spellEnd"/>
-      <w:r>
-        <w:rPr>
-          <w:b/>
-        </w:rPr>
-        <w:t xml:space="preserve"> Prize</w:t>
-      </w:r>
-      <w:r>
-        <w:t xml:space="preserve">” (Awards for Excellence), Tata Consultancy Services – December 2013,2014,2015. </w:t>
-      </w:r>
-    </w:p>
-    <w:p>
-      <w:pPr>
-        <w:numPr>
-          <w:ilvl w:val="0"/>
-          <w:numId w:val="4"/>
-        </w:numPr>
-        <w:ind w:right="1624" w:hanging="360"/>
-      </w:pPr>
-      <w:r>
-        <w:t>“</w:t>
-      </w:r>
-      <w:r>
-        <w:rPr>
-          <w:b/>
-        </w:rPr>
-        <w:t>Bravo award</w:t>
-      </w:r>
-      <w:r>
-        <w:t>” (For Outstanding Dedication, Service Above and Beyond the call of duty), American Express</w:t>
-      </w:r>
-      <w:r>
-        <w:t xml:space="preserve"> </w:t>
-      </w:r>
-      <w:r>
-        <w:t xml:space="preserve">– July 2015. </w:t>
-      </w:r>
-    </w:p>
-    <w:p>
-      <w:pPr>
-        <w:ind w:left="705" w:right="1624" w:firstLine="0"/>
-      </w:pPr>
-    </w:p>
-    <w:p>
-      <w:pPr>
-        <w:pStyle w:val="Heading1"/>
-        <w:ind w:left="-5"/>
-      </w:pPr>
-      <w:r>
-        <w:t>ADDITIONAL DETAILS</w:t>
-      </w:r>
-      <w:r>
-        <w:rPr>
-          <w:u w:val="none"/>
-        </w:rPr>
-        <w:t xml:space="preserve"> </w:t>
-      </w:r>
-    </w:p>
-    <w:p>
-      <w:pPr>
-        <w:spacing w:after="0" w:line="259" w:lineRule="auto"/>
-        <w:ind w:left="0" w:firstLine="0"/>
-      </w:pPr>
-      <w:r>
-        <w:rPr>
-          <w:b/>
-        </w:rPr>
-        <w:t xml:space="preserve"> </w:t>
-      </w:r>
-    </w:p>
-    <w:p>
-      <w:pPr>
-        <w:numPr>
-          <w:ilvl w:val="0"/>
-          <w:numId w:val="9"/>
-        </w:numPr>
-        <w:ind w:right="691"/>
-      </w:pPr>
-      <w:r>
-        <w:rPr>
-          <w:b/>
-        </w:rPr>
-        <w:t xml:space="preserve">Past </w:t>
-      </w:r>
-      <w:r>
-        <w:rPr>
-          <w:b/>
-        </w:rPr>
-        <w:t>President of Toastmasters Club</w:t>
-      </w:r>
-      <w:r>
-        <w:t xml:space="preserve">, TCS Charter, Kochi. </w:t>
-      </w:r>
-    </w:p>
-    <w:p>
-      <w:pPr>
-        <w:pStyle w:val="ListParagraph"/>
-        <w:numPr>
-          <w:ilvl w:val="0"/>
-          <w:numId w:val="9"/>
-        </w:numPr>
-        <w:ind w:right="691"/>
-      </w:pPr>
-      <w:r>
-        <w:rPr>
-          <w:b/>
-        </w:rPr>
-        <w:t>Public Speaking enthusiast</w:t>
-      </w:r>
-      <w:r>
-        <w:t xml:space="preserve"> - Organized training sessions and cultural events to promote the art of public speaking. </w:t>
-      </w:r>
-    </w:p>
-    <w:p>
-      <w:pPr>
-        <w:numPr>
-          <w:ilvl w:val="0"/>
-          <w:numId w:val="9"/>
-        </w:numPr>
-        <w:ind w:right="691"/>
-      </w:pPr>
-      <w:r>
-        <w:rPr>
-          <w:b/>
-        </w:rPr>
-        <w:t xml:space="preserve">Acting and </w:t>
-      </w:r>
-      <w:r>
-        <w:rPr>
-          <w:b/>
-        </w:rPr>
-        <w:t>Playwriting</w:t>
-      </w:r>
-      <w:r>
-        <w:rPr>
-          <w:b/>
-        </w:rPr>
-        <w:t xml:space="preserve"> </w:t>
-      </w:r>
-      <w:r>
+        <w:rPr>
+          <w:sz w:val="22"/>
+        </w:rPr>
         <w:t xml:space="preserve">- </w:t>
       </w:r>
       <w:r>
+        <w:rPr>
+          <w:sz w:val="22"/>
+        </w:rPr>
         <w:t xml:space="preserve">Won numerous accolades for </w:t>
       </w:r>
       <w:r>
-        <w:t>organizing</w:t>
-      </w:r>
-      <w:r>
-        <w:t xml:space="preserve"> street dramas and plays </w:t>
-      </w:r>
-      <w:r>
-        <w:t>towards</w:t>
-      </w:r>
-      <w:r>
-        <w:t xml:space="preserve"> raising </w:t>
-      </w:r>
-      <w:r>
-        <w:rPr>
-          <w:b/>
-        </w:rPr>
-        <w:t>social awarenes</w:t>
-      </w:r>
-      <w:r>
-        <w:rPr>
-          <w:b/>
-        </w:rPr>
-        <w:t>s.</w:t>
+        <w:rPr>
+          <w:sz w:val="22"/>
+        </w:rPr>
+        <w:t>acting and directing</w:t>
+      </w:r>
+      <w:r>
+        <w:rPr>
+          <w:sz w:val="22"/>
+        </w:rPr>
+        <w:t xml:space="preserve"> pla</w:t>
+      </w:r>
+      <w:r>
+        <w:rPr>
+          <w:sz w:val="22"/>
+        </w:rPr>
+        <w:t>ys.</w:t>
       </w:r>
     </w:p>
     <w:sectPr>
@@ -2463,6 +2155,232 @@
     </w:lvl>
   </w:abstractNum>
   <w:abstractNum w:abstractNumId="4" w15:restartNumberingAfterBreak="0">
+    <w:nsid w:val="3121754A"/>
+    <w:multiLevelType w:val="hybridMultilevel"/>
+    <w:tmpl w:val="E4261094"/>
+    <w:lvl w:ilvl="0" w:tplc="04090003">
+      <w:start w:val="1"/>
+      <w:numFmt w:val="bullet"/>
+      <w:lvlText w:val="o"/>
+      <w:lvlJc w:val="left"/>
+      <w:pPr>
+        <w:ind w:left="720" w:hanging="360"/>
+      </w:pPr>
+      <w:rPr>
+        <w:rFonts w:ascii="Courier New" w:hAnsi="Courier New" w:cs="Courier New" w:hint="default"/>
+      </w:rPr>
+    </w:lvl>
+    <w:lvl w:ilvl="1" w:tplc="04090003" w:tentative="1">
+      <w:start w:val="1"/>
+      <w:numFmt w:val="bullet"/>
+      <w:lvlText w:val="o"/>
+      <w:lvlJc w:val="left"/>
+      <w:pPr>
+        <w:ind w:left="1440" w:hanging="360"/>
+      </w:pPr>
+      <w:rPr>
+        <w:rFonts w:ascii="Courier New" w:hAnsi="Courier New" w:cs="Courier New" w:hint="default"/>
+      </w:rPr>
+    </w:lvl>
+    <w:lvl w:ilvl="2" w:tplc="04090005" w:tentative="1">
+      <w:start w:val="1"/>
+      <w:numFmt w:val="bullet"/>
+      <w:lvlText w:val=""/>
+      <w:lvlJc w:val="left"/>
+      <w:pPr>
+        <w:ind w:left="2160" w:hanging="360"/>
+      </w:pPr>
+      <w:rPr>
+        <w:rFonts w:ascii="Wingdings" w:hAnsi="Wingdings" w:hint="default"/>
+      </w:rPr>
+    </w:lvl>
+    <w:lvl w:ilvl="3" w:tplc="04090001" w:tentative="1">
+      <w:start w:val="1"/>
+      <w:numFmt w:val="bullet"/>
+      <w:lvlText w:val=""/>
+      <w:lvlJc w:val="left"/>
+      <w:pPr>
+        <w:ind w:left="2880" w:hanging="360"/>
+      </w:pPr>
+      <w:rPr>
+        <w:rFonts w:ascii="Symbol" w:hAnsi="Symbol" w:hint="default"/>
+      </w:rPr>
+    </w:lvl>
+    <w:lvl w:ilvl="4" w:tplc="04090003" w:tentative="1">
+      <w:start w:val="1"/>
+      <w:numFmt w:val="bullet"/>
+      <w:lvlText w:val="o"/>
+      <w:lvlJc w:val="left"/>
+      <w:pPr>
+        <w:ind w:left="3600" w:hanging="360"/>
+      </w:pPr>
+      <w:rPr>
+        <w:rFonts w:ascii="Courier New" w:hAnsi="Courier New" w:cs="Courier New" w:hint="default"/>
+      </w:rPr>
+    </w:lvl>
+    <w:lvl w:ilvl="5" w:tplc="04090005" w:tentative="1">
+      <w:start w:val="1"/>
+      <w:numFmt w:val="bullet"/>
+      <w:lvlText w:val=""/>
+      <w:lvlJc w:val="left"/>
+      <w:pPr>
+        <w:ind w:left="4320" w:hanging="360"/>
+      </w:pPr>
+      <w:rPr>
+        <w:rFonts w:ascii="Wingdings" w:hAnsi="Wingdings" w:hint="default"/>
+      </w:rPr>
+    </w:lvl>
+    <w:lvl w:ilvl="6" w:tplc="04090001" w:tentative="1">
+      <w:start w:val="1"/>
+      <w:numFmt w:val="bullet"/>
+      <w:lvlText w:val=""/>
+      <w:lvlJc w:val="left"/>
+      <w:pPr>
+        <w:ind w:left="5040" w:hanging="360"/>
+      </w:pPr>
+      <w:rPr>
+        <w:rFonts w:ascii="Symbol" w:hAnsi="Symbol" w:hint="default"/>
+      </w:rPr>
+    </w:lvl>
+    <w:lvl w:ilvl="7" w:tplc="04090003" w:tentative="1">
+      <w:start w:val="1"/>
+      <w:numFmt w:val="bullet"/>
+      <w:lvlText w:val="o"/>
+      <w:lvlJc w:val="left"/>
+      <w:pPr>
+        <w:ind w:left="5760" w:hanging="360"/>
+      </w:pPr>
+      <w:rPr>
+        <w:rFonts w:ascii="Courier New" w:hAnsi="Courier New" w:cs="Courier New" w:hint="default"/>
+      </w:rPr>
+    </w:lvl>
+    <w:lvl w:ilvl="8" w:tplc="04090005" w:tentative="1">
+      <w:start w:val="1"/>
+      <w:numFmt w:val="bullet"/>
+      <w:lvlText w:val=""/>
+      <w:lvlJc w:val="left"/>
+      <w:pPr>
+        <w:ind w:left="6480" w:hanging="360"/>
+      </w:pPr>
+      <w:rPr>
+        <w:rFonts w:ascii="Wingdings" w:hAnsi="Wingdings" w:hint="default"/>
+      </w:rPr>
+    </w:lvl>
+  </w:abstractNum>
+  <w:abstractNum w:abstractNumId="5" w15:restartNumberingAfterBreak="0">
+    <w:nsid w:val="344E3F6F"/>
+    <w:multiLevelType w:val="hybridMultilevel"/>
+    <w:tmpl w:val="75AA59CE"/>
+    <w:lvl w:ilvl="0" w:tplc="04090003">
+      <w:start w:val="1"/>
+      <w:numFmt w:val="bullet"/>
+      <w:lvlText w:val="o"/>
+      <w:lvlJc w:val="left"/>
+      <w:pPr>
+        <w:ind w:left="720" w:hanging="360"/>
+      </w:pPr>
+      <w:rPr>
+        <w:rFonts w:ascii="Courier New" w:hAnsi="Courier New" w:cs="Courier New" w:hint="default"/>
+      </w:rPr>
+    </w:lvl>
+    <w:lvl w:ilvl="1" w:tplc="04090003" w:tentative="1">
+      <w:start w:val="1"/>
+      <w:numFmt w:val="bullet"/>
+      <w:lvlText w:val="o"/>
+      <w:lvlJc w:val="left"/>
+      <w:pPr>
+        <w:ind w:left="1440" w:hanging="360"/>
+      </w:pPr>
+      <w:rPr>
+        <w:rFonts w:ascii="Courier New" w:hAnsi="Courier New" w:cs="Courier New" w:hint="default"/>
+      </w:rPr>
+    </w:lvl>
+    <w:lvl w:ilvl="2" w:tplc="04090005" w:tentative="1">
+      <w:start w:val="1"/>
+      <w:numFmt w:val="bullet"/>
+      <w:lvlText w:val=""/>
+      <w:lvlJc w:val="left"/>
+      <w:pPr>
+        <w:ind w:left="2160" w:hanging="360"/>
+      </w:pPr>
+      <w:rPr>
+        <w:rFonts w:ascii="Wingdings" w:hAnsi="Wingdings" w:hint="default"/>
+      </w:rPr>
+    </w:lvl>
+    <w:lvl w:ilvl="3" w:tplc="04090001" w:tentative="1">
+      <w:start w:val="1"/>
+      <w:numFmt w:val="bullet"/>
+      <w:lvlText w:val=""/>
+      <w:lvlJc w:val="left"/>
+      <w:pPr>
+        <w:ind w:left="2880" w:hanging="360"/>
+      </w:pPr>
+      <w:rPr>
+        <w:rFonts w:ascii="Symbol" w:hAnsi="Symbol" w:hint="default"/>
+      </w:rPr>
+    </w:lvl>
+    <w:lvl w:ilvl="4" w:tplc="04090003" w:tentative="1">
+      <w:start w:val="1"/>
+      <w:numFmt w:val="bullet"/>
+      <w:lvlText w:val="o"/>
+      <w:lvlJc w:val="left"/>
+      <w:pPr>
+        <w:ind w:left="3600" w:hanging="360"/>
+      </w:pPr>
+      <w:rPr>
+        <w:rFonts w:ascii="Courier New" w:hAnsi="Courier New" w:cs="Courier New" w:hint="default"/>
+      </w:rPr>
+    </w:lvl>
+    <w:lvl w:ilvl="5" w:tplc="04090005" w:tentative="1">
+      <w:start w:val="1"/>
+      <w:numFmt w:val="bullet"/>
+      <w:lvlText w:val=""/>
+      <w:lvlJc w:val="left"/>
+      <w:pPr>
+        <w:ind w:left="4320" w:hanging="360"/>
+      </w:pPr>
+      <w:rPr>
+        <w:rFonts w:ascii="Wingdings" w:hAnsi="Wingdings" w:hint="default"/>
+      </w:rPr>
+    </w:lvl>
+    <w:lvl w:ilvl="6" w:tplc="04090001" w:tentative="1">
+      <w:start w:val="1"/>
+      <w:numFmt w:val="bullet"/>
+      <w:lvlText w:val=""/>
+      <w:lvlJc w:val="left"/>
+      <w:pPr>
+        <w:ind w:left="5040" w:hanging="360"/>
+      </w:pPr>
+      <w:rPr>
+        <w:rFonts w:ascii="Symbol" w:hAnsi="Symbol" w:hint="default"/>
+      </w:rPr>
+    </w:lvl>
+    <w:lvl w:ilvl="7" w:tplc="04090003" w:tentative="1">
+      <w:start w:val="1"/>
+      <w:numFmt w:val="bullet"/>
+      <w:lvlText w:val="o"/>
+      <w:lvlJc w:val="left"/>
+      <w:pPr>
+        <w:ind w:left="5760" w:hanging="360"/>
+      </w:pPr>
+      <w:rPr>
+        <w:rFonts w:ascii="Courier New" w:hAnsi="Courier New" w:cs="Courier New" w:hint="default"/>
+      </w:rPr>
+    </w:lvl>
+    <w:lvl w:ilvl="8" w:tplc="04090005" w:tentative="1">
+      <w:start w:val="1"/>
+      <w:numFmt w:val="bullet"/>
+      <w:lvlText w:val=""/>
+      <w:lvlJc w:val="left"/>
+      <w:pPr>
+        <w:ind w:left="6480" w:hanging="360"/>
+      </w:pPr>
+      <w:rPr>
+        <w:rFonts w:ascii="Wingdings" w:hAnsi="Wingdings" w:hint="default"/>
+      </w:rPr>
+    </w:lvl>
+  </w:abstractNum>
+  <w:abstractNum w:abstractNumId="6" w15:restartNumberingAfterBreak="0">
     <w:nsid w:val="36E11E23"/>
     <w:multiLevelType w:val="hybridMultilevel"/>
     <w:tmpl w:val="9F04C83E"/>
@@ -2674,7 +2592,7 @@
       </w:rPr>
     </w:lvl>
   </w:abstractNum>
-  <w:abstractNum w:abstractNumId="5" w15:restartNumberingAfterBreak="0">
+  <w:abstractNum w:abstractNumId="7" w15:restartNumberingAfterBreak="0">
     <w:nsid w:val="426A11CD"/>
     <w:multiLevelType w:val="hybridMultilevel"/>
     <w:tmpl w:val="3DB6CC76"/>
@@ -2798,7 +2716,7 @@
       </w:rPr>
     </w:lvl>
   </w:abstractNum>
-  <w:abstractNum w:abstractNumId="6" w15:restartNumberingAfterBreak="0">
+  <w:abstractNum w:abstractNumId="8" w15:restartNumberingAfterBreak="0">
     <w:nsid w:val="5C3A69EE"/>
     <w:multiLevelType w:val="hybridMultilevel"/>
     <w:tmpl w:val="3DB49910"/>
@@ -2922,7 +2840,7 @@
       </w:rPr>
     </w:lvl>
   </w:abstractNum>
-  <w:abstractNum w:abstractNumId="7" w15:restartNumberingAfterBreak="0">
+  <w:abstractNum w:abstractNumId="9" w15:restartNumberingAfterBreak="0">
     <w:nsid w:val="613168F0"/>
     <w:multiLevelType w:val="hybridMultilevel"/>
     <w:tmpl w:val="12E2E4AA"/>
@@ -3134,7 +3052,7 @@
       </w:rPr>
     </w:lvl>
   </w:abstractNum>
-  <w:abstractNum w:abstractNumId="8" w15:restartNumberingAfterBreak="0">
+  <w:abstractNum w:abstractNumId="10" w15:restartNumberingAfterBreak="0">
     <w:nsid w:val="656C3786"/>
     <w:multiLevelType w:val="hybridMultilevel"/>
     <w:tmpl w:val="B3568DD6"/>
@@ -3258,7 +3176,7 @@
       </w:rPr>
     </w:lvl>
   </w:abstractNum>
-  <w:abstractNum w:abstractNumId="9" w15:restartNumberingAfterBreak="0">
+  <w:abstractNum w:abstractNumId="11" w15:restartNumberingAfterBreak="0">
     <w:nsid w:val="698D18F9"/>
     <w:multiLevelType w:val="hybridMultilevel"/>
     <w:tmpl w:val="601A31BA"/>
@@ -3470,7 +3388,7 @@
       </w:rPr>
     </w:lvl>
   </w:abstractNum>
-  <w:abstractNum w:abstractNumId="10" w15:restartNumberingAfterBreak="0">
+  <w:abstractNum w:abstractNumId="12" w15:restartNumberingAfterBreak="0">
     <w:nsid w:val="6C5B302B"/>
     <w:multiLevelType w:val="hybridMultilevel"/>
     <w:tmpl w:val="4DF29C18"/>
@@ -3594,7 +3512,7 @@
       </w:rPr>
     </w:lvl>
   </w:abstractNum>
-  <w:abstractNum w:abstractNumId="11" w15:restartNumberingAfterBreak="0">
+  <w:abstractNum w:abstractNumId="13" w15:restartNumberingAfterBreak="0">
     <w:nsid w:val="71EF1E0C"/>
     <w:multiLevelType w:val="hybridMultilevel"/>
     <w:tmpl w:val="AF722794"/>
@@ -3806,7 +3724,7 @@
       </w:rPr>
     </w:lvl>
   </w:abstractNum>
-  <w:abstractNum w:abstractNumId="12" w15:restartNumberingAfterBreak="0">
+  <w:abstractNum w:abstractNumId="14" w15:restartNumberingAfterBreak="0">
     <w:nsid w:val="72D942CA"/>
     <w:multiLevelType w:val="hybridMultilevel"/>
     <w:tmpl w:val="5366EB2C"/>
@@ -3919,7 +3837,156 @@
       </w:rPr>
     </w:lvl>
   </w:abstractNum>
-  <w:abstractNum w:abstractNumId="13" w15:restartNumberingAfterBreak="0">
+  <w:abstractNum w:abstractNumId="15" w15:restartNumberingAfterBreak="0">
+    <w:nsid w:val="737F285C"/>
+    <w:multiLevelType w:val="multilevel"/>
+    <w:tmpl w:val="2AD48660"/>
+    <w:lvl w:ilvl="0">
+      <w:start w:val="1"/>
+      <w:numFmt w:val="bullet"/>
+      <w:lvlText w:val=""/>
+      <w:lvlJc w:val="left"/>
+      <w:pPr>
+        <w:tabs>
+          <w:tab w:val="num" w:pos="720"/>
+        </w:tabs>
+        <w:ind w:left="720" w:hanging="360"/>
+      </w:pPr>
+      <w:rPr>
+        <w:rFonts w:ascii="Symbol" w:hAnsi="Symbol" w:hint="default"/>
+        <w:sz w:val="20"/>
+      </w:rPr>
+    </w:lvl>
+    <w:lvl w:ilvl="1" w:tentative="1">
+      <w:start w:val="1"/>
+      <w:numFmt w:val="bullet"/>
+      <w:lvlText w:val="o"/>
+      <w:lvlJc w:val="left"/>
+      <w:pPr>
+        <w:tabs>
+          <w:tab w:val="num" w:pos="1440"/>
+        </w:tabs>
+        <w:ind w:left="1440" w:hanging="360"/>
+      </w:pPr>
+      <w:rPr>
+        <w:rFonts w:ascii="Courier New" w:hAnsi="Courier New" w:hint="default"/>
+        <w:sz w:val="20"/>
+      </w:rPr>
+    </w:lvl>
+    <w:lvl w:ilvl="2" w:tentative="1">
+      <w:start w:val="1"/>
+      <w:numFmt w:val="bullet"/>
+      <w:lvlText w:val=""/>
+      <w:lvlJc w:val="left"/>
+      <w:pPr>
+        <w:tabs>
+          <w:tab w:val="num" w:pos="2160"/>
+        </w:tabs>
+        <w:ind w:left="2160" w:hanging="360"/>
+      </w:pPr>
+      <w:rPr>
+        <w:rFonts w:ascii="Wingdings" w:hAnsi="Wingdings" w:hint="default"/>
+        <w:sz w:val="20"/>
+      </w:rPr>
+    </w:lvl>
+    <w:lvl w:ilvl="3" w:tentative="1">
+      <w:start w:val="1"/>
+      <w:numFmt w:val="bullet"/>
+      <w:lvlText w:val=""/>
+      <w:lvlJc w:val="left"/>
+      <w:pPr>
+        <w:tabs>
+          <w:tab w:val="num" w:pos="2880"/>
+        </w:tabs>
+        <w:ind w:left="2880" w:hanging="360"/>
+      </w:pPr>
+      <w:rPr>
+        <w:rFonts w:ascii="Wingdings" w:hAnsi="Wingdings" w:hint="default"/>
+        <w:sz w:val="20"/>
+      </w:rPr>
+    </w:lvl>
+    <w:lvl w:ilvl="4" w:tentative="1">
+      <w:start w:val="1"/>
+      <w:numFmt w:val="bullet"/>
+      <w:lvlText w:val=""/>
+      <w:lvlJc w:val="left"/>
+      <w:pPr>
+        <w:tabs>
+          <w:tab w:val="num" w:pos="3600"/>
+        </w:tabs>
+        <w:ind w:left="3600" w:hanging="360"/>
+      </w:pPr>
+      <w:rPr>
+        <w:rFonts w:ascii="Wingdings" w:hAnsi="Wingdings" w:hint="default"/>
+        <w:sz w:val="20"/>
+      </w:rPr>
+    </w:lvl>
+    <w:lvl w:ilvl="5" w:tentative="1">
+      <w:start w:val="1"/>
+      <w:numFmt w:val="bullet"/>
+      <w:lvlText w:val=""/>
+      <w:lvlJc w:val="left"/>
+      <w:pPr>
+        <w:tabs>
+          <w:tab w:val="num" w:pos="4320"/>
+        </w:tabs>
+        <w:ind w:left="4320" w:hanging="360"/>
+      </w:pPr>
+      <w:rPr>
+        <w:rFonts w:ascii="Wingdings" w:hAnsi="Wingdings" w:hint="default"/>
+        <w:sz w:val="20"/>
+      </w:rPr>
+    </w:lvl>
+    <w:lvl w:ilvl="6" w:tentative="1">
+      <w:start w:val="1"/>
+      <w:numFmt w:val="bullet"/>
+      <w:lvlText w:val=""/>
+      <w:lvlJc w:val="left"/>
+      <w:pPr>
+        <w:tabs>
+          <w:tab w:val="num" w:pos="5040"/>
+        </w:tabs>
+        <w:ind w:left="5040" w:hanging="360"/>
+      </w:pPr>
+      <w:rPr>
+        <w:rFonts w:ascii="Wingdings" w:hAnsi="Wingdings" w:hint="default"/>
+        <w:sz w:val="20"/>
+      </w:rPr>
+    </w:lvl>
+    <w:lvl w:ilvl="7" w:tentative="1">
+      <w:start w:val="1"/>
+      <w:numFmt w:val="bullet"/>
+      <w:lvlText w:val=""/>
+      <w:lvlJc w:val="left"/>
+      <w:pPr>
+        <w:tabs>
+          <w:tab w:val="num" w:pos="5760"/>
+        </w:tabs>
+        <w:ind w:left="5760" w:hanging="360"/>
+      </w:pPr>
+      <w:rPr>
+        <w:rFonts w:ascii="Wingdings" w:hAnsi="Wingdings" w:hint="default"/>
+        <w:sz w:val="20"/>
+      </w:rPr>
+    </w:lvl>
+    <w:lvl w:ilvl="8" w:tentative="1">
+      <w:start w:val="1"/>
+      <w:numFmt w:val="bullet"/>
+      <w:lvlText w:val=""/>
+      <w:lvlJc w:val="left"/>
+      <w:pPr>
+        <w:tabs>
+          <w:tab w:val="num" w:pos="6480"/>
+        </w:tabs>
+        <w:ind w:left="6480" w:hanging="360"/>
+      </w:pPr>
+      <w:rPr>
+        <w:rFonts w:ascii="Wingdings" w:hAnsi="Wingdings" w:hint="default"/>
+        <w:sz w:val="20"/>
+      </w:rPr>
+    </w:lvl>
+  </w:abstractNum>
+  <w:abstractNum w:abstractNumId="16" w15:restartNumberingAfterBreak="0">
     <w:nsid w:val="7B8043EA"/>
     <w:multiLevelType w:val="hybridMultilevel"/>
     <w:tmpl w:val="0EC63C80"/>
@@ -4032,25 +4099,25 @@
     </w:lvl>
   </w:abstractNum>
   <w:num w:numId="1">
+    <w:abstractNumId w:val="11"/>
+  </w:num>
+  <w:num w:numId="2">
     <w:abstractNumId w:val="9"/>
   </w:num>
-  <w:num w:numId="2">
-    <w:abstractNumId w:val="7"/>
-  </w:num>
   <w:num w:numId="3">
-    <w:abstractNumId w:val="11"/>
+    <w:abstractNumId w:val="13"/>
   </w:num>
   <w:num w:numId="4">
-    <w:abstractNumId w:val="4"/>
+    <w:abstractNumId w:val="6"/>
   </w:num>
   <w:num w:numId="5">
     <w:abstractNumId w:val="0"/>
   </w:num>
   <w:num w:numId="6">
-    <w:abstractNumId w:val="13"/>
+    <w:abstractNumId w:val="16"/>
   </w:num>
   <w:num w:numId="7">
-    <w:abstractNumId w:val="6"/>
+    <w:abstractNumId w:val="8"/>
   </w:num>
   <w:num w:numId="8">
     <w:abstractNumId w:val="2"/>
@@ -4062,16 +4129,25 @@
     <w:abstractNumId w:val="3"/>
   </w:num>
   <w:num w:numId="11">
+    <w:abstractNumId w:val="12"/>
+  </w:num>
+  <w:num w:numId="12">
     <w:abstractNumId w:val="10"/>
   </w:num>
-  <w:num w:numId="12">
-    <w:abstractNumId w:val="8"/>
-  </w:num>
   <w:num w:numId="13">
-    <w:abstractNumId w:val="12"/>
+    <w:abstractNumId w:val="14"/>
   </w:num>
   <w:num w:numId="14">
+    <w:abstractNumId w:val="7"/>
+  </w:num>
+  <w:num w:numId="15">
     <w:abstractNumId w:val="5"/>
+  </w:num>
+  <w:num w:numId="16">
+    <w:abstractNumId w:val="4"/>
+  </w:num>
+  <w:num w:numId="17">
+    <w:abstractNumId w:val="15"/>
   </w:num>
 </w:numbering>
 </file>

</xml_diff>